<commit_message>
Versión de la Guía  con los ajustes solicitados por la coordinadora Clemencia Márquez
</commit_message>
<xml_diff>
--- a/fuentes/contenidos/grado07/guion02/Guiadidactica_CS_07_02_CO.docx
+++ b/fuentes/contenidos/grado07/guion02/Guiadidactica_CS_07_02_CO.docx
@@ -105,692 +105,823 @@
           <w:rFonts w:ascii="Arial" w:hAnsi="Arial" w:cs="Arial"/>
         </w:rPr>
       </w:pPr>
+    </w:p>
+    <w:p>
+      <w:pPr>
+        <w:spacing w:before="80"/>
+        <w:rPr>
+          <w:rFonts w:ascii="Arial" w:hAnsi="Arial" w:cs="Arial"/>
+        </w:rPr>
+      </w:pPr>
+      <w:r>
+        <w:rPr>
+          <w:rFonts w:ascii="Arial" w:hAnsi="Arial" w:cs="Arial"/>
+        </w:rPr>
+        <w:t xml:space="preserve">- Identificar los principales rasgos de la </w:t>
+      </w:r>
+      <w:r>
+        <w:rPr>
+          <w:rFonts w:ascii="Arial" w:hAnsi="Arial" w:cs="Arial"/>
+        </w:rPr>
+        <w:t>A</w:t>
+      </w:r>
+      <w:r>
+        <w:rPr>
+          <w:rFonts w:ascii="Arial" w:hAnsi="Arial" w:cs="Arial"/>
+        </w:rPr>
+        <w:t xml:space="preserve">lta </w:t>
+      </w:r>
+      <w:r>
+        <w:rPr>
+          <w:rFonts w:ascii="Arial" w:hAnsi="Arial" w:cs="Arial"/>
+        </w:rPr>
+        <w:t>E</w:t>
+      </w:r>
+      <w:r>
+        <w:rPr>
+          <w:rFonts w:ascii="Arial" w:hAnsi="Arial" w:cs="Arial"/>
+        </w:rPr>
+        <w:t xml:space="preserve">dad </w:t>
+      </w:r>
+      <w:r>
+        <w:rPr>
+          <w:rFonts w:ascii="Arial" w:hAnsi="Arial" w:cs="Arial"/>
+        </w:rPr>
+        <w:t>M</w:t>
+      </w:r>
+      <w:r>
+        <w:rPr>
+          <w:rFonts w:ascii="Arial" w:hAnsi="Arial" w:cs="Arial"/>
+        </w:rPr>
+        <w:t>edia.</w:t>
+      </w:r>
+    </w:p>
+    <w:p>
+      <w:pPr>
+        <w:spacing w:before="80"/>
+        <w:rPr>
+          <w:rFonts w:ascii="Arial" w:hAnsi="Arial" w:cs="Arial"/>
+        </w:rPr>
+      </w:pPr>
+    </w:p>
+    <w:p>
+      <w:pPr>
+        <w:spacing w:before="80"/>
+        <w:rPr>
+          <w:rFonts w:ascii="Arial" w:hAnsi="Arial" w:cs="Arial"/>
+        </w:rPr>
+      </w:pPr>
+      <w:r>
+        <w:rPr>
+          <w:rFonts w:ascii="Arial" w:hAnsi="Arial" w:cs="Arial"/>
+        </w:rPr>
+        <w:t>- Conocer la estructura y características de la sociedad feudal.</w:t>
+      </w:r>
+    </w:p>
+    <w:p>
+      <w:pPr>
+        <w:spacing w:before="80"/>
+        <w:rPr>
+          <w:rFonts w:ascii="Arial" w:hAnsi="Arial" w:cs="Arial"/>
+        </w:rPr>
+      </w:pPr>
+    </w:p>
+    <w:p>
+      <w:pPr>
+        <w:spacing w:before="80"/>
+        <w:rPr>
+          <w:rFonts w:ascii="Arial" w:hAnsi="Arial" w:cs="Arial"/>
+        </w:rPr>
+      </w:pPr>
+      <w:r>
+        <w:rPr>
+          <w:rFonts w:ascii="Arial" w:hAnsi="Arial" w:cs="Arial"/>
+        </w:rPr>
+        <w:t>- Comprender qué es el feudalismo.</w:t>
+      </w:r>
+    </w:p>
+    <w:p>
+      <w:pPr>
+        <w:spacing w:before="80"/>
+        <w:rPr>
+          <w:rFonts w:ascii="Arial" w:hAnsi="Arial" w:cs="Arial"/>
+        </w:rPr>
+      </w:pPr>
+    </w:p>
+    <w:p>
+      <w:pPr>
+        <w:spacing w:before="80"/>
+        <w:rPr>
+          <w:rFonts w:ascii="Arial" w:hAnsi="Arial" w:cs="Arial"/>
+        </w:rPr>
+      </w:pPr>
+      <w:r>
+        <w:rPr>
+          <w:rFonts w:ascii="Arial" w:hAnsi="Arial" w:cs="Arial"/>
+        </w:rPr>
+        <w:t>- Comprender el papel central del cristianismo y de la Iglesia en la sociedad medieval europea.</w:t>
+      </w:r>
+    </w:p>
+    <w:p>
+      <w:pPr>
+        <w:spacing w:before="80"/>
+        <w:rPr>
+          <w:rFonts w:ascii="Arial" w:hAnsi="Arial" w:cs="Arial"/>
+        </w:rPr>
+      </w:pPr>
+    </w:p>
+    <w:p>
+      <w:pPr>
+        <w:spacing w:before="80"/>
+        <w:rPr>
+          <w:rFonts w:ascii="Arial" w:hAnsi="Arial" w:cs="Arial"/>
+        </w:rPr>
+      </w:pPr>
+      <w:r>
+        <w:rPr>
+          <w:rFonts w:ascii="Arial" w:hAnsi="Arial" w:cs="Arial"/>
+        </w:rPr>
+        <w:t>- Conocer la importancia de las cru</w:t>
+      </w:r>
+      <w:r>
+        <w:rPr>
+          <w:rFonts w:ascii="Arial" w:hAnsi="Arial" w:cs="Arial"/>
+        </w:rPr>
+        <w:t>zadas y las guerras en este peri</w:t>
+      </w:r>
+      <w:r>
+        <w:rPr>
+          <w:rFonts w:ascii="Arial" w:hAnsi="Arial" w:cs="Arial"/>
+        </w:rPr>
+        <w:t>odo.</w:t>
+      </w:r>
+    </w:p>
+    <w:p>
+      <w:pPr>
+        <w:spacing w:before="80"/>
+        <w:rPr>
+          <w:rFonts w:ascii="Arial" w:hAnsi="Arial" w:cs="Arial"/>
+        </w:rPr>
+      </w:pPr>
+    </w:p>
+    <w:p>
+      <w:pPr>
+        <w:spacing w:before="80"/>
+        <w:rPr>
+          <w:rFonts w:ascii="Arial" w:hAnsi="Arial" w:cs="Arial"/>
+        </w:rPr>
+      </w:pPr>
+      <w:r>
+        <w:rPr>
+          <w:rFonts w:ascii="Arial" w:hAnsi="Arial" w:cs="Arial"/>
+        </w:rPr>
+        <w:t>- Distinguir las condiciones de vida de la nobleza, el clero y el campesinado.</w:t>
+      </w:r>
+    </w:p>
+    <w:p>
+      <w:pPr>
+        <w:spacing w:before="80"/>
+        <w:rPr>
+          <w:rFonts w:ascii="Arial" w:hAnsi="Arial" w:cs="Arial"/>
+        </w:rPr>
+      </w:pPr>
+    </w:p>
+    <w:p>
+      <w:pPr>
+        <w:spacing w:before="80"/>
+        <w:rPr>
+          <w:rFonts w:ascii="Arial" w:hAnsi="Arial" w:cs="Arial"/>
+        </w:rPr>
+      </w:pPr>
+      <w:r>
+        <w:rPr>
+          <w:rFonts w:ascii="Arial" w:hAnsi="Arial" w:cs="Arial"/>
+        </w:rPr>
+        <w:t>- Entender el largo peri</w:t>
+      </w:r>
+      <w:r>
+        <w:rPr>
+          <w:rFonts w:ascii="Arial" w:hAnsi="Arial" w:cs="Arial"/>
+        </w:rPr>
+        <w:t>odo del feudalismo.</w:t>
+      </w:r>
+    </w:p>
+    <w:p>
+      <w:pPr>
+        <w:spacing w:before="80"/>
+        <w:rPr>
+          <w:rFonts w:ascii="Arial" w:hAnsi="Arial" w:cs="Arial"/>
+        </w:rPr>
+      </w:pPr>
+    </w:p>
+    <w:p>
+      <w:pPr>
+        <w:spacing w:before="80"/>
+        <w:rPr>
+          <w:rFonts w:ascii="Arial" w:hAnsi="Arial" w:cs="Arial"/>
+        </w:rPr>
+      </w:pPr>
+      <w:r>
+        <w:rPr>
+          <w:rFonts w:ascii="Arial" w:hAnsi="Arial" w:cs="Arial"/>
+        </w:rPr>
+        <w:t>- Distinguir el papel que desempeñaban la nobleza, el clero y el campesinado en la pirámide social feudal.</w:t>
+      </w:r>
+    </w:p>
+    <w:p>
+      <w:pPr>
+        <w:spacing w:before="80"/>
+        <w:rPr>
+          <w:rFonts w:ascii="Arial" w:hAnsi="Arial" w:cs="Arial"/>
+        </w:rPr>
+      </w:pPr>
+    </w:p>
+    <w:p>
+      <w:pPr>
+        <w:spacing w:before="80"/>
+        <w:rPr>
+          <w:rFonts w:ascii="Arial" w:hAnsi="Arial" w:cs="Arial"/>
+        </w:rPr>
+      </w:pPr>
+      <w:r>
+        <w:rPr>
+          <w:rFonts w:ascii="Arial" w:hAnsi="Arial" w:cs="Arial"/>
+        </w:rPr>
+        <w:t>- Valorar el protagonismo del cristianismo en el mundo medieval.</w:t>
+      </w:r>
+    </w:p>
+    <w:p>
+      <w:pPr>
+        <w:spacing w:before="80"/>
+        <w:rPr>
+          <w:rFonts w:ascii="Arial" w:hAnsi="Arial" w:cs="Arial"/>
+        </w:rPr>
+      </w:pPr>
+    </w:p>
+    <w:p>
+      <w:pPr>
+        <w:spacing w:before="80"/>
+        <w:rPr>
+          <w:rFonts w:ascii="Arial" w:hAnsi="Arial" w:cs="Arial"/>
+        </w:rPr>
+      </w:pPr>
+      <w:r>
+        <w:rPr>
+          <w:rFonts w:ascii="Arial" w:hAnsi="Arial" w:cs="Arial"/>
+        </w:rPr>
+        <w:t>- Entender la importancia de la guerra en la sociedad feudal.</w:t>
+      </w:r>
+    </w:p>
+    <w:p>
+      <w:pPr>
+        <w:spacing w:before="80"/>
+        <w:rPr>
+          <w:rFonts w:ascii="Arial" w:hAnsi="Arial" w:cs="Arial"/>
+        </w:rPr>
+      </w:pPr>
+    </w:p>
+    <w:p>
+      <w:pPr>
+        <w:spacing w:before="80"/>
+        <w:rPr>
+          <w:rFonts w:ascii="Arial" w:hAnsi="Arial" w:cs="Arial"/>
+        </w:rPr>
+      </w:pPr>
+      <w:r>
+        <w:rPr>
+          <w:rFonts w:ascii="Arial" w:hAnsi="Arial" w:cs="Arial"/>
+        </w:rPr>
+        <w:t>- Valorar el sistema jurídico medieval y establecer relaciones con el actual.</w:t>
+      </w:r>
+    </w:p>
+    <w:p>
+      <w:pPr>
+        <w:spacing w:before="80"/>
+        <w:rPr>
+          <w:rFonts w:ascii="Arial" w:hAnsi="Arial" w:cs="Arial"/>
+        </w:rPr>
+      </w:pPr>
+    </w:p>
+    <w:p>
+      <w:pPr>
+        <w:spacing w:before="80"/>
+        <w:rPr>
+          <w:rFonts w:ascii="Arial" w:hAnsi="Arial" w:cs="Arial"/>
+        </w:rPr>
+      </w:pPr>
+      <w:r>
+        <w:rPr>
+          <w:rFonts w:ascii="Arial" w:hAnsi="Arial" w:cs="Arial"/>
+        </w:rPr>
+        <w:t>- Distinguir las características principales del arte románico.</w:t>
+      </w:r>
+    </w:p>
+    <w:p>
+      <w:pPr>
+        <w:spacing w:before="80"/>
+        <w:rPr>
+          <w:rFonts w:ascii="Arial" w:hAnsi="Arial" w:cs="Arial"/>
+        </w:rPr>
+      </w:pPr>
+    </w:p>
+    <w:p>
+      <w:pPr>
+        <w:spacing w:before="80"/>
+        <w:rPr>
+          <w:rFonts w:ascii="Arial" w:hAnsi="Arial" w:cs="Arial"/>
+        </w:rPr>
+      </w:pPr>
+      <w:r>
+        <w:rPr>
+          <w:rFonts w:ascii="Arial" w:hAnsi="Arial" w:cs="Arial"/>
+        </w:rPr>
+        <w:t>- Comprender el valor narrativo y didáctico de la obra de arte medieval.</w:t>
+      </w:r>
+    </w:p>
+    <w:p>
+      <w:pPr>
+        <w:spacing w:before="80"/>
+        <w:rPr>
+          <w:rFonts w:ascii="Arial" w:hAnsi="Arial" w:cs="Arial"/>
+        </w:rPr>
+      </w:pPr>
+    </w:p>
+    <w:p>
+      <w:pPr>
+        <w:spacing w:before="80"/>
+        <w:rPr>
+          <w:rFonts w:ascii="Arial" w:hAnsi="Arial" w:cs="Arial"/>
+        </w:rPr>
+      </w:pPr>
+    </w:p>
+    <w:p>
+      <w:pPr>
+        <w:spacing w:before="80"/>
+        <w:rPr>
+          <w:rFonts w:ascii="Arial" w:hAnsi="Arial" w:cs="Arial"/>
+        </w:rPr>
+      </w:pPr>
+      <w:r>
+        <w:rPr>
+          <w:rFonts w:ascii="Arial" w:hAnsi="Arial" w:cs="Arial"/>
+        </w:rPr>
+        <w:t>- Identificar los principales rasgos de la época bajomedieval.</w:t>
+      </w:r>
+    </w:p>
+    <w:p>
+      <w:pPr>
+        <w:spacing w:before="80"/>
+        <w:rPr>
+          <w:rFonts w:ascii="Arial" w:hAnsi="Arial" w:cs="Arial"/>
+        </w:rPr>
+      </w:pPr>
+    </w:p>
+    <w:p>
+      <w:pPr>
+        <w:spacing w:before="80"/>
+        <w:rPr>
+          <w:rFonts w:ascii="Arial" w:hAnsi="Arial" w:cs="Arial"/>
+        </w:rPr>
+      </w:pPr>
+      <w:r>
+        <w:rPr>
+          <w:rFonts w:ascii="Arial" w:hAnsi="Arial" w:cs="Arial"/>
+        </w:rPr>
+        <w:t>- Conocer cómo se estructuraba la sociedad urbana medieval.</w:t>
+      </w:r>
+    </w:p>
+    <w:p>
+      <w:pPr>
+        <w:spacing w:before="80"/>
+        <w:rPr>
+          <w:rFonts w:ascii="Arial" w:hAnsi="Arial" w:cs="Arial"/>
+        </w:rPr>
+      </w:pPr>
+    </w:p>
+    <w:p>
+      <w:pPr>
+        <w:spacing w:before="80"/>
+        <w:rPr>
+          <w:rFonts w:ascii="Arial" w:hAnsi="Arial" w:cs="Arial"/>
+        </w:rPr>
+      </w:pPr>
+      <w:r>
+        <w:rPr>
+          <w:rFonts w:ascii="Arial" w:hAnsi="Arial" w:cs="Arial"/>
+        </w:rPr>
+        <w:t>- Valorar la importancia del desarrollo comercial.</w:t>
+      </w:r>
+    </w:p>
+    <w:p>
+      <w:pPr>
+        <w:spacing w:before="80"/>
+        <w:rPr>
+          <w:rFonts w:ascii="Arial" w:hAnsi="Arial" w:cs="Arial"/>
+        </w:rPr>
+      </w:pPr>
+    </w:p>
+    <w:p>
+      <w:pPr>
+        <w:spacing w:before="80"/>
+        <w:rPr>
+          <w:rFonts w:ascii="Arial" w:hAnsi="Arial" w:cs="Arial"/>
+        </w:rPr>
+      </w:pPr>
+      <w:r>
+        <w:rPr>
+          <w:rFonts w:ascii="Arial" w:hAnsi="Arial" w:cs="Arial"/>
+        </w:rPr>
+        <w:t>- Comprender las funciones y fines de las cortes y parlamentos medievales.</w:t>
+      </w:r>
+    </w:p>
+    <w:p>
+      <w:pPr>
+        <w:spacing w:before="80"/>
+        <w:rPr>
+          <w:rFonts w:ascii="Arial" w:hAnsi="Arial" w:cs="Arial"/>
+        </w:rPr>
+      </w:pPr>
+    </w:p>
+    <w:p>
+      <w:pPr>
+        <w:spacing w:before="80"/>
+        <w:rPr>
+          <w:rFonts w:ascii="Arial" w:hAnsi="Arial" w:cs="Arial"/>
+        </w:rPr>
+      </w:pPr>
+      <w:r>
+        <w:rPr>
+          <w:rFonts w:ascii="Arial" w:hAnsi="Arial" w:cs="Arial"/>
+        </w:rPr>
+        <w:t>- Conocer los efectos de la peste negra y la crisis bajomedieval.</w:t>
+      </w:r>
+    </w:p>
+    <w:p>
+      <w:pPr>
+        <w:spacing w:before="80"/>
+        <w:rPr>
+          <w:rFonts w:ascii="Arial" w:hAnsi="Arial" w:cs="Arial"/>
+        </w:rPr>
+      </w:pPr>
+    </w:p>
+    <w:p>
+      <w:pPr>
+        <w:spacing w:before="80"/>
+        <w:rPr>
+          <w:rFonts w:ascii="Arial" w:hAnsi="Arial" w:cs="Arial"/>
+        </w:rPr>
+      </w:pPr>
+      <w:r>
+        <w:rPr>
+          <w:rFonts w:ascii="Arial" w:hAnsi="Arial" w:cs="Arial"/>
+        </w:rPr>
+        <w:t>- Entender las causas que llevaron al cisma de la Iglesia católica.</w:t>
+      </w:r>
+    </w:p>
+    <w:p>
+      <w:pPr>
+        <w:spacing w:before="80"/>
+        <w:rPr>
+          <w:rFonts w:ascii="Arial" w:hAnsi="Arial" w:cs="Arial"/>
+        </w:rPr>
+      </w:pPr>
+    </w:p>
+    <w:p>
+      <w:pPr>
+        <w:spacing w:before="80"/>
+        <w:rPr>
+          <w:rFonts w:ascii="Arial" w:hAnsi="Arial" w:cs="Arial"/>
+        </w:rPr>
+      </w:pPr>
+      <w:r>
+        <w:rPr>
+          <w:rFonts w:ascii="Arial" w:hAnsi="Arial" w:cs="Arial"/>
+        </w:rPr>
+        <w:t xml:space="preserve">- Identificar los principales cambios que comportó la </w:t>
+      </w:r>
+      <w:r>
+        <w:rPr>
+          <w:rFonts w:ascii="Arial" w:hAnsi="Arial" w:cs="Arial"/>
+        </w:rPr>
+        <w:t>B</w:t>
+      </w:r>
+      <w:r>
+        <w:rPr>
+          <w:rFonts w:ascii="Arial" w:hAnsi="Arial" w:cs="Arial"/>
+        </w:rPr>
+        <w:t xml:space="preserve">aja </w:t>
+      </w:r>
+      <w:r>
+        <w:rPr>
+          <w:rFonts w:ascii="Arial" w:hAnsi="Arial" w:cs="Arial"/>
+        </w:rPr>
+        <w:t>E</w:t>
+      </w:r>
+      <w:r>
+        <w:rPr>
+          <w:rFonts w:ascii="Arial" w:hAnsi="Arial" w:cs="Arial"/>
+        </w:rPr>
+        <w:t xml:space="preserve">dad </w:t>
+      </w:r>
+      <w:r>
+        <w:rPr>
+          <w:rFonts w:ascii="Arial" w:hAnsi="Arial" w:cs="Arial"/>
+        </w:rPr>
+        <w:t>M</w:t>
+      </w:r>
+      <w:r>
+        <w:rPr>
+          <w:rFonts w:ascii="Arial" w:hAnsi="Arial" w:cs="Arial"/>
+        </w:rPr>
+        <w:t>edia respecto a la época precedente.</w:t>
+      </w:r>
+    </w:p>
+    <w:p>
+      <w:pPr>
+        <w:spacing w:before="80"/>
+        <w:rPr>
+          <w:rFonts w:ascii="Arial" w:hAnsi="Arial" w:cs="Arial"/>
+        </w:rPr>
+      </w:pPr>
+    </w:p>
+    <w:p>
+      <w:pPr>
+        <w:spacing w:before="80"/>
+        <w:rPr>
+          <w:rFonts w:ascii="Arial" w:hAnsi="Arial" w:cs="Arial"/>
+        </w:rPr>
+      </w:pPr>
+      <w:r>
+        <w:rPr>
+          <w:rFonts w:ascii="Arial" w:hAnsi="Arial" w:cs="Arial"/>
+        </w:rPr>
+        <w:t xml:space="preserve">- Conocer los principales hechos históricos que marcaron la historia de Europa occidental a nivel político y religioso en la </w:t>
+      </w:r>
+      <w:r>
+        <w:rPr>
+          <w:rFonts w:ascii="Arial" w:hAnsi="Arial" w:cs="Arial"/>
+        </w:rPr>
+        <w:t>B</w:t>
+      </w:r>
+      <w:r>
+        <w:rPr>
+          <w:rFonts w:ascii="Arial" w:hAnsi="Arial" w:cs="Arial"/>
+        </w:rPr>
+        <w:t xml:space="preserve">aja </w:t>
+      </w:r>
+      <w:r>
+        <w:rPr>
+          <w:rFonts w:ascii="Arial" w:hAnsi="Arial" w:cs="Arial"/>
+        </w:rPr>
+        <w:t>E</w:t>
+      </w:r>
+      <w:r>
+        <w:rPr>
+          <w:rFonts w:ascii="Arial" w:hAnsi="Arial" w:cs="Arial"/>
+        </w:rPr>
+        <w:t xml:space="preserve">dad </w:t>
+      </w:r>
+      <w:r>
+        <w:rPr>
+          <w:rFonts w:ascii="Arial" w:hAnsi="Arial" w:cs="Arial"/>
+        </w:rPr>
+        <w:t>M</w:t>
+      </w:r>
+      <w:r>
+        <w:rPr>
+          <w:rFonts w:ascii="Arial" w:hAnsi="Arial" w:cs="Arial"/>
+        </w:rPr>
+        <w:t>edia.</w:t>
+      </w:r>
+    </w:p>
+    <w:p>
+      <w:pPr>
+        <w:spacing w:before="80"/>
+        <w:rPr>
+          <w:rFonts w:ascii="Arial" w:hAnsi="Arial" w:cs="Arial"/>
+        </w:rPr>
+      </w:pPr>
+    </w:p>
+    <w:p>
+      <w:pPr>
+        <w:spacing w:before="80"/>
+        <w:rPr>
+          <w:rFonts w:ascii="Arial" w:hAnsi="Arial" w:cs="Arial"/>
+        </w:rPr>
+      </w:pPr>
+      <w:r>
+        <w:rPr>
+          <w:rFonts w:ascii="Arial" w:hAnsi="Arial" w:cs="Arial"/>
+        </w:rPr>
+        <w:t>- Identificar las características de las distintas expresiones artísticas del arte altomedieval.</w:t>
+      </w:r>
+    </w:p>
+    <w:p>
+      <w:pPr>
+        <w:spacing w:before="80"/>
+        <w:rPr>
+          <w:rFonts w:ascii="Arial" w:hAnsi="Arial" w:cs="Arial"/>
+        </w:rPr>
+      </w:pPr>
+    </w:p>
+    <w:p>
+      <w:pPr>
+        <w:spacing w:before="80"/>
+        <w:rPr>
+          <w:rFonts w:ascii="Arial" w:hAnsi="Arial" w:cs="Arial"/>
+        </w:rPr>
+      </w:pPr>
       <w:r>
         <w:rPr>
           <w:rFonts w:ascii="Arial" w:hAnsi="Arial" w:cs="Arial"/>
         </w:rPr>
         <w:t xml:space="preserve">- </w:t>
       </w:r>
-    </w:p>
-    <w:p>
-      <w:pPr>
-        <w:spacing w:before="80"/>
-        <w:rPr>
-          <w:rFonts w:ascii="Arial" w:hAnsi="Arial" w:cs="Arial"/>
-        </w:rPr>
-      </w:pPr>
-    </w:p>
-    <w:p>
-      <w:pPr>
-        <w:spacing w:before="80"/>
-        <w:rPr>
-          <w:rFonts w:ascii="Arial" w:hAnsi="Arial" w:cs="Arial"/>
-        </w:rPr>
-      </w:pPr>
-      <w:r>
-        <w:rPr>
-          <w:rFonts w:ascii="Arial" w:hAnsi="Arial" w:cs="Arial"/>
-        </w:rPr>
-        <w:t>Objetivo</w:t>
-      </w:r>
-    </w:p>
-    <w:p>
-      <w:pPr>
-        <w:spacing w:before="80"/>
-        <w:rPr>
-          <w:rFonts w:ascii="Arial" w:hAnsi="Arial" w:cs="Arial"/>
-        </w:rPr>
-      </w:pPr>
-    </w:p>
-    <w:p>
-      <w:pPr>
-        <w:spacing w:before="80"/>
-        <w:rPr>
-          <w:rFonts w:ascii="Arial" w:hAnsi="Arial" w:cs="Arial"/>
-        </w:rPr>
-      </w:pPr>
-      <w:r>
-        <w:rPr>
-          <w:rFonts w:ascii="Arial" w:hAnsi="Arial" w:cs="Arial"/>
-        </w:rPr>
-        <w:t>- Identificar los principales rasgos de la alta edad media.</w:t>
-      </w:r>
-    </w:p>
-    <w:p>
-      <w:pPr>
-        <w:spacing w:before="80"/>
-        <w:rPr>
-          <w:rFonts w:ascii="Arial" w:hAnsi="Arial" w:cs="Arial"/>
-        </w:rPr>
-      </w:pPr>
-    </w:p>
-    <w:p>
-      <w:pPr>
-        <w:spacing w:before="80"/>
-        <w:rPr>
-          <w:rFonts w:ascii="Arial" w:hAnsi="Arial" w:cs="Arial"/>
-        </w:rPr>
-      </w:pPr>
-      <w:r>
-        <w:rPr>
-          <w:rFonts w:ascii="Arial" w:hAnsi="Arial" w:cs="Arial"/>
-        </w:rPr>
-        <w:t>- Conocer la estructura y características de la sociedad feudal.</w:t>
-      </w:r>
-    </w:p>
-    <w:p>
-      <w:pPr>
-        <w:spacing w:before="80"/>
-        <w:rPr>
-          <w:rFonts w:ascii="Arial" w:hAnsi="Arial" w:cs="Arial"/>
-        </w:rPr>
-      </w:pPr>
-    </w:p>
-    <w:p>
-      <w:pPr>
-        <w:spacing w:before="80"/>
-        <w:rPr>
-          <w:rFonts w:ascii="Arial" w:hAnsi="Arial" w:cs="Arial"/>
-        </w:rPr>
-      </w:pPr>
-      <w:r>
-        <w:rPr>
-          <w:rFonts w:ascii="Arial" w:hAnsi="Arial" w:cs="Arial"/>
-        </w:rPr>
-        <w:t>- Comprender qué es el feudalismo.</w:t>
-      </w:r>
-    </w:p>
-    <w:p>
-      <w:pPr>
-        <w:spacing w:before="80"/>
-        <w:rPr>
-          <w:rFonts w:ascii="Arial" w:hAnsi="Arial" w:cs="Arial"/>
-        </w:rPr>
-      </w:pPr>
-    </w:p>
-    <w:p>
-      <w:pPr>
-        <w:spacing w:before="80"/>
-        <w:rPr>
-          <w:rFonts w:ascii="Arial" w:hAnsi="Arial" w:cs="Arial"/>
-        </w:rPr>
-      </w:pPr>
-      <w:r>
-        <w:rPr>
-          <w:rFonts w:ascii="Arial" w:hAnsi="Arial" w:cs="Arial"/>
-        </w:rPr>
-        <w:t>- Comprender el papel central del cristianismo y de la Iglesia en la sociedad medieval europea.</w:t>
-      </w:r>
-    </w:p>
-    <w:p>
-      <w:pPr>
-        <w:spacing w:before="80"/>
-        <w:rPr>
-          <w:rFonts w:ascii="Arial" w:hAnsi="Arial" w:cs="Arial"/>
-        </w:rPr>
-      </w:pPr>
-    </w:p>
-    <w:p>
-      <w:pPr>
-        <w:spacing w:before="80"/>
-        <w:rPr>
-          <w:rFonts w:ascii="Arial" w:hAnsi="Arial" w:cs="Arial"/>
-        </w:rPr>
-      </w:pPr>
-      <w:r>
-        <w:rPr>
-          <w:rFonts w:ascii="Arial" w:hAnsi="Arial" w:cs="Arial"/>
-        </w:rPr>
-        <w:t>- Conocer la importancia de las cruzadas y las guerras en este período.</w:t>
-      </w:r>
-    </w:p>
-    <w:p>
-      <w:pPr>
-        <w:spacing w:before="80"/>
-        <w:rPr>
-          <w:rFonts w:ascii="Arial" w:hAnsi="Arial" w:cs="Arial"/>
-        </w:rPr>
-      </w:pPr>
-    </w:p>
-    <w:p>
-      <w:pPr>
-        <w:spacing w:before="80"/>
-        <w:rPr>
-          <w:rFonts w:ascii="Arial" w:hAnsi="Arial" w:cs="Arial"/>
-        </w:rPr>
-      </w:pPr>
-      <w:r>
-        <w:rPr>
-          <w:rFonts w:ascii="Arial" w:hAnsi="Arial" w:cs="Arial"/>
-        </w:rPr>
-        <w:t>- Distinguir las condiciones de vida de la nobleza, el clero y el campesinado.</w:t>
-      </w:r>
-    </w:p>
-    <w:p>
-      <w:pPr>
-        <w:spacing w:before="80"/>
-        <w:rPr>
-          <w:rFonts w:ascii="Arial" w:hAnsi="Arial" w:cs="Arial"/>
-        </w:rPr>
-      </w:pPr>
-    </w:p>
-    <w:p>
-      <w:pPr>
-        <w:spacing w:before="80"/>
-        <w:rPr>
-          <w:rFonts w:ascii="Arial" w:hAnsi="Arial" w:cs="Arial"/>
-        </w:rPr>
-      </w:pPr>
-      <w:r>
-        <w:rPr>
-          <w:rFonts w:ascii="Arial" w:hAnsi="Arial" w:cs="Arial"/>
-        </w:rPr>
-        <w:t>- Entender el largo período del feudalismo.</w:t>
-      </w:r>
-    </w:p>
-    <w:p>
-      <w:pPr>
-        <w:spacing w:before="80"/>
-        <w:rPr>
-          <w:rFonts w:ascii="Arial" w:hAnsi="Arial" w:cs="Arial"/>
-        </w:rPr>
-      </w:pPr>
-    </w:p>
-    <w:p>
-      <w:pPr>
-        <w:spacing w:before="80"/>
-        <w:rPr>
-          <w:rFonts w:ascii="Arial" w:hAnsi="Arial" w:cs="Arial"/>
-        </w:rPr>
-      </w:pPr>
-      <w:r>
-        <w:rPr>
-          <w:rFonts w:ascii="Arial" w:hAnsi="Arial" w:cs="Arial"/>
-        </w:rPr>
-        <w:t>Objetivos competenciales</w:t>
-      </w:r>
-    </w:p>
-    <w:p>
-      <w:pPr>
-        <w:spacing w:before="80"/>
-        <w:rPr>
-          <w:rFonts w:ascii="Arial" w:hAnsi="Arial" w:cs="Arial"/>
-        </w:rPr>
-      </w:pPr>
-    </w:p>
-    <w:p>
-      <w:pPr>
-        <w:spacing w:before="80"/>
-        <w:rPr>
-          <w:rFonts w:ascii="Arial" w:hAnsi="Arial" w:cs="Arial"/>
-        </w:rPr>
-      </w:pPr>
-      <w:r>
-        <w:rPr>
-          <w:rFonts w:ascii="Arial" w:hAnsi="Arial" w:cs="Arial"/>
-        </w:rPr>
-        <w:t>- Distinguir el papel que desempeñaban la nobleza, el clero y el campesinado en la pirámide social feudal.</w:t>
-      </w:r>
-    </w:p>
-    <w:p>
-      <w:pPr>
-        <w:spacing w:before="80"/>
-        <w:rPr>
-          <w:rFonts w:ascii="Arial" w:hAnsi="Arial" w:cs="Arial"/>
-        </w:rPr>
-      </w:pPr>
-    </w:p>
-    <w:p>
-      <w:pPr>
-        <w:spacing w:before="80"/>
-        <w:rPr>
-          <w:rFonts w:ascii="Arial" w:hAnsi="Arial" w:cs="Arial"/>
-        </w:rPr>
-      </w:pPr>
-      <w:r>
-        <w:rPr>
-          <w:rFonts w:ascii="Arial" w:hAnsi="Arial" w:cs="Arial"/>
-        </w:rPr>
-        <w:t>- Comprender la estructura social reflejada en un esquema conceptual.</w:t>
-      </w:r>
-    </w:p>
-    <w:p>
-      <w:pPr>
-        <w:spacing w:before="80"/>
-        <w:rPr>
-          <w:rFonts w:ascii="Arial" w:hAnsi="Arial" w:cs="Arial"/>
-        </w:rPr>
-      </w:pPr>
-    </w:p>
-    <w:p>
-      <w:pPr>
-        <w:spacing w:before="80"/>
-        <w:rPr>
-          <w:rFonts w:ascii="Arial" w:hAnsi="Arial" w:cs="Arial"/>
-        </w:rPr>
-      </w:pPr>
-      <w:r>
-        <w:rPr>
-          <w:rFonts w:ascii="Arial" w:hAnsi="Arial" w:cs="Arial"/>
-        </w:rPr>
-        <w:t>- Valorar el protagonismo del cristianismo en el mundo medieval.</w:t>
-      </w:r>
-    </w:p>
-    <w:p>
-      <w:pPr>
-        <w:spacing w:before="80"/>
-        <w:rPr>
-          <w:rFonts w:ascii="Arial" w:hAnsi="Arial" w:cs="Arial"/>
-        </w:rPr>
-      </w:pPr>
-    </w:p>
-    <w:p>
-      <w:pPr>
-        <w:spacing w:before="80"/>
-        <w:rPr>
-          <w:rFonts w:ascii="Arial" w:hAnsi="Arial" w:cs="Arial"/>
-        </w:rPr>
-      </w:pPr>
-      <w:r>
-        <w:rPr>
-          <w:rFonts w:ascii="Arial" w:hAnsi="Arial" w:cs="Arial"/>
-        </w:rPr>
-        <w:t>- Entender la importancia de la guerra en la sociedad feudal.</w:t>
-      </w:r>
-    </w:p>
-    <w:p>
-      <w:pPr>
-        <w:spacing w:before="80"/>
-        <w:rPr>
-          <w:rFonts w:ascii="Arial" w:hAnsi="Arial" w:cs="Arial"/>
-        </w:rPr>
-      </w:pPr>
-    </w:p>
-    <w:p>
-      <w:pPr>
-        <w:spacing w:before="80"/>
-        <w:rPr>
-          <w:rFonts w:ascii="Arial" w:hAnsi="Arial" w:cs="Arial"/>
-        </w:rPr>
-      </w:pPr>
-      <w:r>
-        <w:rPr>
-          <w:rFonts w:ascii="Arial" w:hAnsi="Arial" w:cs="Arial"/>
-        </w:rPr>
-        <w:t>- Valorar el sistema jurídico medieval y establecer relaciones con el actual.</w:t>
-      </w:r>
-    </w:p>
-    <w:p>
-      <w:pPr>
-        <w:spacing w:before="80"/>
-        <w:rPr>
-          <w:rFonts w:ascii="Arial" w:hAnsi="Arial" w:cs="Arial"/>
-        </w:rPr>
-      </w:pPr>
-    </w:p>
-    <w:p>
-      <w:pPr>
-        <w:spacing w:before="80"/>
-        <w:rPr>
-          <w:rFonts w:ascii="Arial" w:hAnsi="Arial" w:cs="Arial"/>
-        </w:rPr>
-      </w:pPr>
-      <w:r>
-        <w:rPr>
-          <w:rFonts w:ascii="Arial" w:hAnsi="Arial" w:cs="Arial"/>
-        </w:rPr>
-        <w:t>- Incorporar el vocabulario específico de la unidad.</w:t>
-      </w:r>
-    </w:p>
-    <w:p>
-      <w:pPr>
-        <w:spacing w:before="80"/>
-        <w:rPr>
-          <w:rFonts w:ascii="Arial" w:hAnsi="Arial" w:cs="Arial"/>
-        </w:rPr>
-      </w:pPr>
-    </w:p>
-    <w:p>
-      <w:pPr>
-        <w:spacing w:before="80"/>
-        <w:rPr>
-          <w:rFonts w:ascii="Arial" w:hAnsi="Arial" w:cs="Arial"/>
-        </w:rPr>
-      </w:pPr>
-      <w:r>
-        <w:rPr>
-          <w:rFonts w:ascii="Arial" w:hAnsi="Arial" w:cs="Arial"/>
-        </w:rPr>
-        <w:t>- Reflexionar sobre la evolución de la historia y entender su legado en el presente. Conocer las características principales del arte prerrománico y bizantino.</w:t>
-      </w:r>
-    </w:p>
-    <w:p>
-      <w:pPr>
-        <w:spacing w:before="80"/>
-        <w:rPr>
-          <w:rFonts w:ascii="Arial" w:hAnsi="Arial" w:cs="Arial"/>
-        </w:rPr>
-      </w:pPr>
-    </w:p>
-    <w:p>
-      <w:pPr>
-        <w:spacing w:before="80"/>
-        <w:rPr>
-          <w:rFonts w:ascii="Arial" w:hAnsi="Arial" w:cs="Arial"/>
-        </w:rPr>
-      </w:pPr>
-      <w:r>
-        <w:rPr>
-          <w:rFonts w:ascii="Arial" w:hAnsi="Arial" w:cs="Arial"/>
-        </w:rPr>
-        <w:t>- Distinguir las características principales del arte románico.</w:t>
-      </w:r>
-    </w:p>
-    <w:p>
-      <w:pPr>
-        <w:spacing w:before="80"/>
-        <w:rPr>
-          <w:rFonts w:ascii="Arial" w:hAnsi="Arial" w:cs="Arial"/>
-        </w:rPr>
-      </w:pPr>
-    </w:p>
-    <w:p>
-      <w:pPr>
-        <w:spacing w:before="80"/>
-        <w:rPr>
-          <w:rFonts w:ascii="Arial" w:hAnsi="Arial" w:cs="Arial"/>
-        </w:rPr>
-      </w:pPr>
-      <w:r>
-        <w:rPr>
-          <w:rFonts w:ascii="Arial" w:hAnsi="Arial" w:cs="Arial"/>
-        </w:rPr>
-        <w:t>- Comprender el valor narrativo y didáctico de la obra de arte medieval.</w:t>
-      </w:r>
-    </w:p>
-    <w:p>
-      <w:pPr>
-        <w:spacing w:before="80"/>
-        <w:rPr>
-          <w:rFonts w:ascii="Arial" w:hAnsi="Arial" w:cs="Arial"/>
-        </w:rPr>
-      </w:pPr>
-    </w:p>
-    <w:p>
-      <w:pPr>
-        <w:spacing w:before="80"/>
-        <w:rPr>
-          <w:rFonts w:ascii="Arial" w:hAnsi="Arial" w:cs="Arial"/>
-        </w:rPr>
-      </w:pPr>
-      <w:r>
-        <w:rPr>
-          <w:rFonts w:ascii="Arial" w:hAnsi="Arial" w:cs="Arial"/>
-        </w:rPr>
-        <w:t>- Identificar los temas principales representados en el arte románico.</w:t>
-      </w:r>
-    </w:p>
-    <w:p>
-      <w:pPr>
-        <w:spacing w:before="80"/>
-        <w:rPr>
-          <w:rFonts w:ascii="Arial" w:hAnsi="Arial" w:cs="Arial"/>
-        </w:rPr>
-      </w:pPr>
-    </w:p>
-    <w:p>
-      <w:pPr>
-        <w:spacing w:before="80"/>
-        <w:rPr>
-          <w:rFonts w:ascii="Arial" w:hAnsi="Arial" w:cs="Arial"/>
-        </w:rPr>
-      </w:pPr>
-      <w:r>
-        <w:rPr>
-          <w:rFonts w:ascii="Arial" w:hAnsi="Arial" w:cs="Arial"/>
-        </w:rPr>
-        <w:t>- Interpretar el lenguaje simbólico utilizado por los artistas medievales.</w:t>
-      </w:r>
-    </w:p>
-    <w:p>
-      <w:pPr>
-        <w:spacing w:before="80"/>
-        <w:rPr>
-          <w:rFonts w:ascii="Arial" w:hAnsi="Arial" w:cs="Arial"/>
-        </w:rPr>
-      </w:pPr>
-    </w:p>
-    <w:p>
-      <w:pPr>
-        <w:spacing w:before="80"/>
-        <w:rPr>
-          <w:rFonts w:ascii="Arial" w:hAnsi="Arial" w:cs="Arial"/>
-        </w:rPr>
-      </w:pPr>
-      <w:r>
-        <w:rPr>
-          <w:rFonts w:ascii="Arial" w:hAnsi="Arial" w:cs="Arial"/>
-        </w:rPr>
-        <w:t>- Relacionar el valor del Camino de Santiago en el contexto de la cultura cristiana europea medieval.</w:t>
-      </w:r>
-    </w:p>
-    <w:p>
-      <w:pPr>
-        <w:spacing w:before="80"/>
-        <w:rPr>
-          <w:rFonts w:ascii="Arial" w:hAnsi="Arial" w:cs="Arial"/>
-        </w:rPr>
-      </w:pPr>
-    </w:p>
-    <w:p>
-      <w:pPr>
-        <w:spacing w:before="80"/>
-        <w:rPr>
-          <w:rFonts w:ascii="Arial" w:hAnsi="Arial" w:cs="Arial"/>
-        </w:rPr>
-      </w:pPr>
-    </w:p>
-    <w:p>
-      <w:pPr>
-        <w:spacing w:before="80"/>
-        <w:rPr>
-          <w:rFonts w:ascii="Arial" w:hAnsi="Arial" w:cs="Arial"/>
-        </w:rPr>
-      </w:pPr>
-      <w:r>
-        <w:rPr>
-          <w:rFonts w:ascii="Arial" w:hAnsi="Arial" w:cs="Arial"/>
-        </w:rPr>
-        <w:t>Objetivo</w:t>
-      </w:r>
-    </w:p>
-    <w:p>
-      <w:pPr>
-        <w:spacing w:before="80"/>
-        <w:rPr>
-          <w:rFonts w:ascii="Arial" w:hAnsi="Arial" w:cs="Arial"/>
-        </w:rPr>
-      </w:pPr>
-    </w:p>
-    <w:p>
-      <w:pPr>
-        <w:spacing w:before="80"/>
-        <w:rPr>
-          <w:rFonts w:ascii="Arial" w:hAnsi="Arial" w:cs="Arial"/>
-        </w:rPr>
-      </w:pPr>
-      <w:r>
-        <w:rPr>
-          <w:rFonts w:ascii="Arial" w:hAnsi="Arial" w:cs="Arial"/>
-        </w:rPr>
-        <w:t>- Identificar los principales rasgos de la época bajomedieval.</w:t>
-      </w:r>
-    </w:p>
-    <w:p>
-      <w:pPr>
-        <w:spacing w:before="80"/>
-        <w:rPr>
-          <w:rFonts w:ascii="Arial" w:hAnsi="Arial" w:cs="Arial"/>
-        </w:rPr>
-      </w:pPr>
-    </w:p>
-    <w:p>
-      <w:pPr>
-        <w:spacing w:before="80"/>
-        <w:rPr>
-          <w:rFonts w:ascii="Arial" w:hAnsi="Arial" w:cs="Arial"/>
-        </w:rPr>
-      </w:pPr>
-      <w:r>
-        <w:rPr>
-          <w:rFonts w:ascii="Arial" w:hAnsi="Arial" w:cs="Arial"/>
-        </w:rPr>
-        <w:t>- Conocer cómo se estructuraba la sociedad urbana medieval.</w:t>
-      </w:r>
-    </w:p>
-    <w:p>
-      <w:pPr>
-        <w:spacing w:before="80"/>
-        <w:rPr>
-          <w:rFonts w:ascii="Arial" w:hAnsi="Arial" w:cs="Arial"/>
-        </w:rPr>
-      </w:pPr>
-    </w:p>
-    <w:p>
-      <w:pPr>
-        <w:spacing w:before="80"/>
-        <w:rPr>
-          <w:rFonts w:ascii="Arial" w:hAnsi="Arial" w:cs="Arial"/>
-        </w:rPr>
-      </w:pPr>
-      <w:r>
-        <w:rPr>
-          <w:rFonts w:ascii="Arial" w:hAnsi="Arial" w:cs="Arial"/>
-        </w:rPr>
-        <w:t>- Valorar la importancia del desarrollo comercial.</w:t>
-      </w:r>
-    </w:p>
-    <w:p>
-      <w:pPr>
-        <w:spacing w:before="80"/>
-        <w:rPr>
-          <w:rFonts w:ascii="Arial" w:hAnsi="Arial" w:cs="Arial"/>
-        </w:rPr>
-      </w:pPr>
-    </w:p>
-    <w:p>
-      <w:pPr>
-        <w:spacing w:before="80"/>
-        <w:rPr>
-          <w:rFonts w:ascii="Arial" w:hAnsi="Arial" w:cs="Arial"/>
-        </w:rPr>
-      </w:pPr>
-      <w:r>
-        <w:rPr>
-          <w:rFonts w:ascii="Arial" w:hAnsi="Arial" w:cs="Arial"/>
-        </w:rPr>
-        <w:t>- Comprender las funciones y fines de las cortes y parlamentos medievales.</w:t>
-      </w:r>
-    </w:p>
-    <w:p>
-      <w:pPr>
-        <w:spacing w:before="80"/>
-        <w:rPr>
-          <w:rFonts w:ascii="Arial" w:hAnsi="Arial" w:cs="Arial"/>
-        </w:rPr>
-      </w:pPr>
-    </w:p>
-    <w:p>
-      <w:pPr>
-        <w:spacing w:before="80"/>
-        <w:rPr>
-          <w:rFonts w:ascii="Arial" w:hAnsi="Arial" w:cs="Arial"/>
-        </w:rPr>
-      </w:pPr>
-      <w:r>
-        <w:rPr>
-          <w:rFonts w:ascii="Arial" w:hAnsi="Arial" w:cs="Arial"/>
-        </w:rPr>
-        <w:t>- Conocer los efectos de la peste negra y la crisis bajomedieval.</w:t>
-      </w:r>
-    </w:p>
-    <w:p>
-      <w:pPr>
-        <w:spacing w:before="80"/>
-        <w:rPr>
-          <w:rFonts w:ascii="Arial" w:hAnsi="Arial" w:cs="Arial"/>
-        </w:rPr>
-      </w:pPr>
-    </w:p>
-    <w:p>
-      <w:pPr>
-        <w:spacing w:before="80"/>
-        <w:rPr>
-          <w:rFonts w:ascii="Arial" w:hAnsi="Arial" w:cs="Arial"/>
-        </w:rPr>
-      </w:pPr>
-      <w:r>
-        <w:rPr>
-          <w:rFonts w:ascii="Arial" w:hAnsi="Arial" w:cs="Arial"/>
-        </w:rPr>
-        <w:t>- Entender las causas que llevaron al cisma de la Iglesia católica.</w:t>
-      </w:r>
-    </w:p>
-    <w:p>
-      <w:pPr>
-        <w:spacing w:before="80"/>
-        <w:rPr>
-          <w:rFonts w:ascii="Arial" w:hAnsi="Arial" w:cs="Arial"/>
-        </w:rPr>
-      </w:pPr>
-    </w:p>
-    <w:p>
-      <w:pPr>
-        <w:spacing w:before="80"/>
-        <w:rPr>
-          <w:rFonts w:ascii="Arial" w:hAnsi="Arial" w:cs="Arial"/>
-        </w:rPr>
-      </w:pPr>
-      <w:r>
-        <w:rPr>
-          <w:rFonts w:ascii="Arial" w:hAnsi="Arial" w:cs="Arial"/>
-        </w:rPr>
-        <w:t>Objetivos competenciales</w:t>
-      </w:r>
-    </w:p>
-    <w:p>
-      <w:pPr>
-        <w:spacing w:before="80"/>
-        <w:rPr>
-          <w:rFonts w:ascii="Arial" w:hAnsi="Arial" w:cs="Arial"/>
-        </w:rPr>
-      </w:pPr>
-    </w:p>
-    <w:p>
-      <w:pPr>
-        <w:spacing w:before="80"/>
-        <w:rPr>
-          <w:rFonts w:ascii="Arial" w:hAnsi="Arial" w:cs="Arial"/>
-        </w:rPr>
-      </w:pPr>
-      <w:r>
-        <w:rPr>
-          <w:rFonts w:ascii="Arial" w:hAnsi="Arial" w:cs="Arial"/>
-        </w:rPr>
-        <w:t>- Identificar los principales cambios que comportó la baja edad media respecto a la época precedente.</w:t>
-      </w:r>
-    </w:p>
-    <w:p>
-      <w:pPr>
-        <w:spacing w:before="80"/>
-        <w:rPr>
-          <w:rFonts w:ascii="Arial" w:hAnsi="Arial" w:cs="Arial"/>
-        </w:rPr>
-      </w:pPr>
-    </w:p>
-    <w:p>
-      <w:pPr>
-        <w:spacing w:before="80"/>
+      <w:r>
+        <w:rPr>
+          <w:rFonts w:ascii="Arial" w:hAnsi="Arial" w:cs="Arial"/>
+        </w:rPr>
+        <w:t>Favorecer el desarrollo del pensamiento científico.</w:t>
+      </w:r>
+    </w:p>
+    <w:p>
+      <w:pPr>
+        <w:spacing w:before="80"/>
+        <w:rPr>
+          <w:rFonts w:ascii="Arial" w:hAnsi="Arial" w:cs="Arial"/>
+        </w:rPr>
+      </w:pPr>
+      <w:r>
+        <w:rPr>
+          <w:rFonts w:ascii="Arial" w:hAnsi="Arial" w:cs="Arial"/>
+        </w:rPr>
+        <w:t>- Desarrollar la capacidad de seguir aprendiendo.</w:t>
+      </w:r>
+    </w:p>
+    <w:p>
+      <w:pPr>
+        <w:spacing w:before="80"/>
+        <w:rPr>
+          <w:rFonts w:ascii="Arial" w:hAnsi="Arial" w:cs="Arial"/>
+        </w:rPr>
+      </w:pPr>
+      <w:r>
+        <w:rPr>
+          <w:rFonts w:ascii="Arial" w:hAnsi="Arial" w:cs="Arial"/>
+        </w:rPr>
+        <w:t xml:space="preserve">- </w:t>
+      </w:r>
+      <w:r>
+        <w:rPr>
+          <w:rFonts w:ascii="Arial" w:hAnsi="Arial" w:cs="Arial"/>
+        </w:rPr>
+        <w:t>Ampliar</w:t>
+      </w:r>
+      <w:r>
+        <w:rPr>
+          <w:rFonts w:ascii="Arial" w:hAnsi="Arial" w:cs="Arial"/>
+        </w:rPr>
+        <w:t xml:space="preserve"> la capacidad de valorar críticamente la ciencia.</w:t>
+      </w:r>
+    </w:p>
+    <w:p>
+      <w:pPr>
+        <w:spacing w:before="80"/>
+        <w:rPr>
+          <w:rFonts w:ascii="Arial" w:hAnsi="Arial" w:cs="Arial"/>
+        </w:rPr>
+      </w:pPr>
+      <w:r>
+        <w:rPr>
+          <w:rFonts w:ascii="Arial" w:hAnsi="Arial" w:cs="Arial"/>
+        </w:rPr>
+        <w:t>- Aportar a la formación de hombres y mujeres miembros activos de una sociedad</w:t>
+      </w:r>
+      <w:r>
+        <w:rPr>
+          <w:rFonts w:ascii="Arial" w:hAnsi="Arial" w:cs="Arial"/>
+        </w:rPr>
+        <w:t>.</w:t>
+      </w:r>
+    </w:p>
+    <w:p>
+      <w:pPr>
+        <w:spacing w:before="80" w:after="80"/>
+        <w:rPr>
+          <w:rFonts w:ascii="Arial" w:hAnsi="Arial" w:cs="Arial"/>
+        </w:rPr>
+      </w:pPr>
+    </w:p>
+    <w:p>
+      <w:pPr>
+        <w:spacing w:after="200"/>
+        <w:outlineLvl w:val="0"/>
+        <w:rPr>
+          <w:rFonts w:ascii="Arial" w:hAnsi="Arial" w:cs="Arial"/>
+        </w:rPr>
+      </w:pPr>
+      <w:r>
+        <w:rPr>
+          <w:rFonts w:ascii="Arial" w:hAnsi="Arial" w:cs="Arial"/>
+        </w:rPr>
+        <w:t>Estrategia didáctica</w:t>
+      </w:r>
+    </w:p>
+    <w:p>
+      <w:pPr>
+        <w:spacing w:after="200"/>
+        <w:rPr>
+          <w:rFonts w:ascii="Arial" w:hAnsi="Arial" w:cs="Arial"/>
+        </w:rPr>
+      </w:pPr>
+      <w:r>
+        <w:rPr>
+          <w:rFonts w:ascii="Arial" w:hAnsi="Arial" w:cs="Arial"/>
+        </w:rPr>
+        <w:t xml:space="preserve">La Edad Media </w:t>
+      </w:r>
+      <w:r>
+        <w:rPr>
+          <w:rFonts w:ascii="Arial" w:hAnsi="Arial" w:cs="Arial"/>
+        </w:rPr>
+        <w:t>suele verse como un largo peri</w:t>
+      </w:r>
+      <w:r>
+        <w:rPr>
+          <w:rFonts w:ascii="Arial" w:hAnsi="Arial" w:cs="Arial"/>
+        </w:rPr>
+        <w:t xml:space="preserve">odo de tiempo en el que se confunden, cruzan y mezclan ideas y conceptos de la Alta y la Baja Edad Media. </w:t>
+      </w:r>
+    </w:p>
+    <w:p>
+      <w:pPr>
+        <w:spacing w:after="200"/>
+        <w:rPr>
+          <w:rFonts w:ascii="Arial" w:hAnsi="Arial" w:cs="Arial"/>
+        </w:rPr>
+      </w:pPr>
+      <w:r>
+        <w:rPr>
+          <w:rFonts w:ascii="Arial" w:hAnsi="Arial" w:cs="Arial"/>
+        </w:rPr>
+        <w:t>Más allá de evitar las posibles confusiones que puedan surgir en torno a esta etapa, se pretende, primero, entrar a conocer cuáles fueron los rasgos de la Alta Edad Media, porque reconocerlos es esencial para comprender la cultura occidental europea. Segundo, entender cuáles fueron las transformaciones que experimentó el espacio europeo a partir del siglo XIII. Para uno y otro, se propone la siguiente secuencia didáctica.</w:t>
+      </w:r>
+    </w:p>
+    <w:p>
+      <w:pPr>
+        <w:spacing w:after="200"/>
+        <w:rPr>
+          <w:rFonts w:ascii="Arial" w:hAnsi="Arial" w:cs="Arial"/>
+        </w:rPr>
+      </w:pPr>
+      <w:r>
+        <w:rPr>
+          <w:rFonts w:ascii="Arial" w:hAnsi="Arial" w:cs="Arial"/>
+        </w:rPr>
+        <w:t xml:space="preserve">1. Comprender la </w:t>
+      </w:r>
+      <w:r>
+        <w:rPr>
+          <w:rFonts w:ascii="Arial" w:hAnsi="Arial" w:cs="Arial"/>
+        </w:rPr>
+        <w:t>H</w:t>
+      </w:r>
+      <w:r>
+        <w:rPr>
+          <w:rFonts w:ascii="Arial" w:hAnsi="Arial" w:cs="Arial"/>
+        </w:rPr>
+        <w:t>istoria como un proceso de transformación progresiva y no súbita.</w:t>
+      </w:r>
+    </w:p>
+    <w:p>
+      <w:pPr>
+        <w:spacing w:after="200"/>
+        <w:rPr>
+          <w:rFonts w:ascii="Arial" w:hAnsi="Arial" w:cs="Arial"/>
+        </w:rPr>
+      </w:pPr>
+      <w:r>
+        <w:rPr>
+          <w:rFonts w:ascii="Arial" w:hAnsi="Arial" w:cs="Arial"/>
+        </w:rPr>
+        <w:t xml:space="preserve">2. </w:t>
+      </w:r>
+      <w:r>
+        <w:rPr>
+          <w:rFonts w:ascii="Arial" w:hAnsi="Arial" w:cs="Arial"/>
+        </w:rPr>
+        <w:t>P</w:t>
+      </w:r>
+      <w:r>
+        <w:rPr>
+          <w:rFonts w:ascii="Arial" w:hAnsi="Arial" w:cs="Arial"/>
+        </w:rPr>
+        <w:t>lantearse qué repercusión tuvo el feudalismo en la sociedad y valorar las desigualdades generadas por este sistema.</w:t>
+      </w:r>
+    </w:p>
+    <w:p>
+      <w:pPr>
+        <w:spacing w:after="200"/>
         <w:rPr>
           <w:rFonts w:ascii="Arial" w:hAnsi="Arial" w:cs="Arial"/>
         </w:rPr>
@@ -800,467 +931,19 @@
           <w:rFonts w:ascii="Arial" w:hAnsi="Arial" w:cs="Arial"/>
         </w:rPr>
         <w:lastRenderedPageBreak/>
-        <w:t>- Conocer los principales hechos históricos que marcaron la historia de Europa occidental a nivel político y religioso en la baja edad media.</w:t>
-      </w:r>
-    </w:p>
-    <w:p>
-      <w:pPr>
-        <w:spacing w:before="80"/>
-        <w:rPr>
-          <w:rFonts w:ascii="Arial" w:hAnsi="Arial" w:cs="Arial"/>
-        </w:rPr>
-      </w:pPr>
-    </w:p>
-    <w:p>
-      <w:pPr>
-        <w:spacing w:before="80"/>
-        <w:rPr>
-          <w:rFonts w:ascii="Arial" w:hAnsi="Arial" w:cs="Arial"/>
-        </w:rPr>
-      </w:pPr>
-      <w:r>
-        <w:rPr>
-          <w:rFonts w:ascii="Arial" w:hAnsi="Arial" w:cs="Arial"/>
-        </w:rPr>
-        <w:t>- Conocer cómo funcionaban los parlamentos medievales y establecer un contraste con los contemporáneos.</w:t>
-      </w:r>
-    </w:p>
-    <w:p>
-      <w:pPr>
-        <w:spacing w:before="80"/>
-        <w:rPr>
-          <w:rFonts w:ascii="Arial" w:hAnsi="Arial" w:cs="Arial"/>
-        </w:rPr>
-      </w:pPr>
-    </w:p>
-    <w:p>
-      <w:pPr>
-        <w:spacing w:before="80"/>
-        <w:rPr>
-          <w:rFonts w:ascii="Arial" w:hAnsi="Arial" w:cs="Arial"/>
-        </w:rPr>
-      </w:pPr>
-      <w:r>
-        <w:rPr>
-          <w:rFonts w:ascii="Arial" w:hAnsi="Arial" w:cs="Arial"/>
-        </w:rPr>
-        <w:t>- Trabajar en grupo para la realización de una investigación.</w:t>
-      </w:r>
-    </w:p>
-    <w:p>
-      <w:pPr>
-        <w:spacing w:before="80"/>
-        <w:rPr>
-          <w:rFonts w:ascii="Arial" w:hAnsi="Arial" w:cs="Arial"/>
-        </w:rPr>
-      </w:pPr>
-    </w:p>
-    <w:p>
-      <w:pPr>
-        <w:spacing w:before="80"/>
-        <w:rPr>
-          <w:rFonts w:ascii="Arial" w:hAnsi="Arial" w:cs="Arial"/>
-        </w:rPr>
-      </w:pPr>
-      <w:r>
-        <w:rPr>
-          <w:rFonts w:ascii="Arial" w:hAnsi="Arial" w:cs="Arial"/>
-        </w:rPr>
-        <w:t>- Incorporar el vocabulario específico de la unidad.</w:t>
+        <w:t>3. C</w:t>
+      </w:r>
+      <w:r>
+        <w:rPr>
+          <w:rFonts w:ascii="Arial" w:hAnsi="Arial" w:cs="Arial"/>
+        </w:rPr>
+        <w:t>omprender el papel central de la Iglesia y el cristianismo en la sociedad y en el pensamiento medieval.</w:t>
       </w:r>
       <w:bookmarkStart w:id="1" w:name="_GoBack"/>
       <w:bookmarkEnd w:id="1"/>
     </w:p>
     <w:p>
       <w:pPr>
-        <w:spacing w:before="80"/>
-        <w:rPr>
-          <w:rFonts w:ascii="Arial" w:hAnsi="Arial" w:cs="Arial"/>
-        </w:rPr>
-      </w:pPr>
-      <w:r>
-        <w:rPr>
-          <w:rFonts w:ascii="Arial" w:hAnsi="Arial" w:cs="Arial"/>
-        </w:rPr>
-        <w:t>Objetivos competenciales</w:t>
-      </w:r>
-    </w:p>
-    <w:p>
-      <w:pPr>
-        <w:spacing w:before="80"/>
-        <w:rPr>
-          <w:rFonts w:ascii="Arial" w:hAnsi="Arial" w:cs="Arial"/>
-        </w:rPr>
-      </w:pPr>
-    </w:p>
-    <w:p>
-      <w:pPr>
-        <w:spacing w:before="80"/>
-        <w:rPr>
-          <w:rFonts w:ascii="Arial" w:hAnsi="Arial" w:cs="Arial"/>
-        </w:rPr>
-      </w:pPr>
-      <w:r>
-        <w:rPr>
-          <w:rFonts w:ascii="Arial" w:hAnsi="Arial" w:cs="Arial"/>
-        </w:rPr>
-        <w:t>- Incorporar el vocabulario específico de la unidad.</w:t>
-      </w:r>
-    </w:p>
-    <w:p>
-      <w:pPr>
-        <w:spacing w:before="80"/>
-        <w:rPr>
-          <w:rFonts w:ascii="Arial" w:hAnsi="Arial" w:cs="Arial"/>
-        </w:rPr>
-      </w:pPr>
-    </w:p>
-    <w:p>
-      <w:pPr>
-        <w:spacing w:before="80"/>
-        <w:rPr>
-          <w:rFonts w:ascii="Arial" w:hAnsi="Arial" w:cs="Arial"/>
-        </w:rPr>
-      </w:pPr>
-      <w:r>
-        <w:rPr>
-          <w:rFonts w:ascii="Arial" w:hAnsi="Arial" w:cs="Arial"/>
-        </w:rPr>
-        <w:t>- Trabajar en grupo y discutir para presentar unas conclusiones.</w:t>
-      </w:r>
-    </w:p>
-    <w:p>
-      <w:pPr>
-        <w:spacing w:before="80"/>
-        <w:rPr>
-          <w:rFonts w:ascii="Arial" w:hAnsi="Arial" w:cs="Arial"/>
-        </w:rPr>
-      </w:pPr>
-    </w:p>
-    <w:p>
-      <w:pPr>
-        <w:spacing w:before="80"/>
-        <w:rPr>
-          <w:rFonts w:ascii="Arial" w:hAnsi="Arial" w:cs="Arial"/>
-        </w:rPr>
-      </w:pPr>
-      <w:r>
-        <w:rPr>
-          <w:rFonts w:ascii="Arial" w:hAnsi="Arial" w:cs="Arial"/>
-        </w:rPr>
-        <w:t>- Reconocer los principales pasajes bíblicos representados en el arte románico.</w:t>
-      </w:r>
-    </w:p>
-    <w:p>
-      <w:pPr>
-        <w:spacing w:before="80"/>
-        <w:rPr>
-          <w:rFonts w:ascii="Arial" w:hAnsi="Arial" w:cs="Arial"/>
-        </w:rPr>
-      </w:pPr>
-    </w:p>
-    <w:p>
-      <w:pPr>
-        <w:spacing w:before="80"/>
-        <w:rPr>
-          <w:rFonts w:ascii="Arial" w:hAnsi="Arial" w:cs="Arial"/>
-        </w:rPr>
-      </w:pPr>
-      <w:r>
-        <w:rPr>
-          <w:rFonts w:ascii="Arial" w:hAnsi="Arial" w:cs="Arial"/>
-        </w:rPr>
-        <w:t>- Analizar una obra de arte y hacer una primera interpretación de su significado.</w:t>
-      </w:r>
-    </w:p>
-    <w:p>
-      <w:pPr>
-        <w:spacing w:before="80"/>
-        <w:rPr>
-          <w:rFonts w:ascii="Arial" w:hAnsi="Arial" w:cs="Arial"/>
-        </w:rPr>
-      </w:pPr>
-    </w:p>
-    <w:p>
-      <w:pPr>
-        <w:spacing w:before="80"/>
-        <w:rPr>
-          <w:rFonts w:ascii="Arial" w:hAnsi="Arial" w:cs="Arial"/>
-        </w:rPr>
-      </w:pPr>
-      <w:r>
-        <w:rPr>
-          <w:rFonts w:ascii="Arial" w:hAnsi="Arial" w:cs="Arial"/>
-        </w:rPr>
-        <w:t>- Detectar las influencias de otros estilos artísticos en el románico.</w:t>
-      </w:r>
-    </w:p>
-    <w:p>
-      <w:pPr>
-        <w:spacing w:before="80"/>
-        <w:rPr>
-          <w:rFonts w:ascii="Arial" w:hAnsi="Arial" w:cs="Arial"/>
-        </w:rPr>
-      </w:pPr>
-    </w:p>
-    <w:p>
-      <w:pPr>
-        <w:spacing w:before="80"/>
-        <w:rPr>
-          <w:rFonts w:ascii="Arial" w:hAnsi="Arial" w:cs="Arial"/>
-        </w:rPr>
-      </w:pPr>
-      <w:r>
-        <w:rPr>
-          <w:rFonts w:ascii="Arial" w:hAnsi="Arial" w:cs="Arial"/>
-        </w:rPr>
-        <w:t>- Describir los elementos distintivos del arte románico.</w:t>
-      </w:r>
-    </w:p>
-    <w:p>
-      <w:pPr>
-        <w:spacing w:before="80"/>
-        <w:rPr>
-          <w:rFonts w:ascii="Arial" w:hAnsi="Arial" w:cs="Arial"/>
-        </w:rPr>
-      </w:pPr>
-    </w:p>
-    <w:p>
-      <w:pPr>
-        <w:spacing w:before="80"/>
-        <w:rPr>
-          <w:rFonts w:ascii="Arial" w:hAnsi="Arial" w:cs="Arial"/>
-        </w:rPr>
-      </w:pPr>
-      <w:r>
-        <w:rPr>
-          <w:rFonts w:ascii="Arial" w:hAnsi="Arial" w:cs="Arial"/>
-        </w:rPr>
-        <w:t>- Identificar las características de las distintas expresiones artísticas del arte altomedieval.</w:t>
-      </w:r>
-    </w:p>
-    <w:p>
-      <w:pPr>
-        <w:spacing w:before="80"/>
-        <w:rPr>
-          <w:rFonts w:ascii="Arial" w:hAnsi="Arial" w:cs="Arial"/>
-        </w:rPr>
-      </w:pPr>
-    </w:p>
-    <w:p>
-      <w:pPr>
-        <w:spacing w:before="80"/>
-        <w:rPr>
-          <w:rFonts w:ascii="Arial" w:hAnsi="Arial" w:cs="Arial"/>
-        </w:rPr>
-      </w:pPr>
-      <w:r>
-        <w:rPr>
-          <w:rFonts w:ascii="Arial" w:hAnsi="Arial" w:cs="Arial"/>
-        </w:rPr>
-        <w:t>Favorecer el desarrollo del pensamiento científico.</w:t>
-      </w:r>
-    </w:p>
-    <w:p>
-      <w:pPr>
-        <w:spacing w:before="80"/>
-        <w:rPr>
-          <w:rFonts w:ascii="Arial" w:hAnsi="Arial" w:cs="Arial"/>
-        </w:rPr>
-      </w:pPr>
-      <w:r>
-        <w:rPr>
-          <w:rFonts w:ascii="Arial" w:hAnsi="Arial" w:cs="Arial"/>
-        </w:rPr>
-        <w:t>- Desarrollar la capacidad de seguir aprendiendo.</w:t>
-      </w:r>
-    </w:p>
-    <w:p>
-      <w:pPr>
-        <w:spacing w:before="80"/>
-        <w:rPr>
-          <w:rFonts w:ascii="Arial" w:hAnsi="Arial" w:cs="Arial"/>
-        </w:rPr>
-      </w:pPr>
-      <w:r>
-        <w:rPr>
-          <w:rFonts w:ascii="Arial" w:hAnsi="Arial" w:cs="Arial"/>
-        </w:rPr>
-        <w:t xml:space="preserve">- </w:t>
-      </w:r>
-      <w:r>
-        <w:rPr>
-          <w:rFonts w:ascii="Arial" w:hAnsi="Arial" w:cs="Arial"/>
-        </w:rPr>
-        <w:t>Ampliar</w:t>
-      </w:r>
-      <w:r>
-        <w:rPr>
-          <w:rFonts w:ascii="Arial" w:hAnsi="Arial" w:cs="Arial"/>
-        </w:rPr>
-        <w:t xml:space="preserve"> la capacidad de valorar críticamente la ciencia.</w:t>
-      </w:r>
-    </w:p>
-    <w:p>
-      <w:pPr>
-        <w:spacing w:before="80"/>
-        <w:rPr>
-          <w:rFonts w:ascii="Arial" w:hAnsi="Arial" w:cs="Arial"/>
-        </w:rPr>
-      </w:pPr>
-      <w:r>
-        <w:rPr>
-          <w:rFonts w:ascii="Arial" w:hAnsi="Arial" w:cs="Arial"/>
-        </w:rPr>
-        <w:t>- Aportar a la formación de hombres y mujeres miembros activos de una sociedad</w:t>
-      </w:r>
-      <w:r>
-        <w:rPr>
-          <w:rFonts w:ascii="Arial" w:hAnsi="Arial" w:cs="Arial"/>
-        </w:rPr>
-        <w:t>.</w:t>
-      </w:r>
-    </w:p>
-    <w:p>
-      <w:pPr>
-        <w:spacing w:before="80" w:after="80"/>
-        <w:rPr>
-          <w:rFonts w:ascii="Arial" w:hAnsi="Arial" w:cs="Arial"/>
-        </w:rPr>
-      </w:pPr>
-    </w:p>
-    <w:p>
-      <w:pPr>
-        <w:spacing w:after="200"/>
-        <w:outlineLvl w:val="0"/>
-        <w:rPr>
-          <w:rFonts w:ascii="Arial" w:hAnsi="Arial" w:cs="Arial"/>
-        </w:rPr>
-      </w:pPr>
-      <w:r>
-        <w:rPr>
-          <w:rFonts w:ascii="Arial" w:hAnsi="Arial" w:cs="Arial"/>
-        </w:rPr>
-        <w:t>Estrategia didáctica</w:t>
-      </w:r>
-    </w:p>
-    <w:p>
-      <w:pPr>
-        <w:spacing w:after="200"/>
-        <w:rPr>
-          <w:rFonts w:ascii="Arial" w:hAnsi="Arial" w:cs="Arial"/>
-        </w:rPr>
-      </w:pPr>
-      <w:r>
-        <w:rPr>
-          <w:rFonts w:ascii="Arial" w:hAnsi="Arial" w:cs="Arial"/>
-        </w:rPr>
-        <w:t xml:space="preserve">La Edad Media </w:t>
-      </w:r>
-      <w:r>
-        <w:rPr>
-          <w:rFonts w:ascii="Arial" w:hAnsi="Arial" w:cs="Arial"/>
-        </w:rPr>
-        <w:t>suele verse como un largo peri</w:t>
-      </w:r>
-      <w:r>
-        <w:rPr>
-          <w:rFonts w:ascii="Arial" w:hAnsi="Arial" w:cs="Arial"/>
-        </w:rPr>
-        <w:t xml:space="preserve">odo de tiempo en el que se confunden, cruzan y mezclan ideas y conceptos de la Alta y la Baja Edad Media. </w:t>
-      </w:r>
-    </w:p>
-    <w:p>
-      <w:pPr>
-        <w:spacing w:after="200"/>
-        <w:rPr>
-          <w:rFonts w:ascii="Arial" w:hAnsi="Arial" w:cs="Arial"/>
-        </w:rPr>
-      </w:pPr>
-      <w:r>
-        <w:rPr>
-          <w:rFonts w:ascii="Arial" w:hAnsi="Arial" w:cs="Arial"/>
-        </w:rPr>
-        <w:t>Más allá de evitar las posibles confusiones que puedan surgir en torno a esta etapa, se pretende, primero, entrar a conocer cuáles fueron los rasgos de la Alta Edad Media, porque reconocerlos es esencial para comprender la cultura occidental europea. Segundo, entender cuáles fueron las transformaciones que experimentó el espacio europeo a partir del siglo XIII. Para uno y otro, se propone la siguiente secuencia didáctica.</w:t>
-      </w:r>
-    </w:p>
-    <w:p>
-      <w:pPr>
-        <w:spacing w:after="200"/>
-        <w:rPr>
-          <w:rFonts w:ascii="Arial" w:hAnsi="Arial" w:cs="Arial"/>
-        </w:rPr>
-      </w:pPr>
-      <w:r>
-        <w:rPr>
-          <w:rFonts w:ascii="Arial" w:hAnsi="Arial" w:cs="Arial"/>
-        </w:rPr>
-        <w:t xml:space="preserve">1. Comprender la </w:t>
-      </w:r>
-      <w:r>
-        <w:rPr>
-          <w:rFonts w:ascii="Arial" w:hAnsi="Arial" w:cs="Arial"/>
-        </w:rPr>
-        <w:t>H</w:t>
-      </w:r>
-      <w:r>
-        <w:rPr>
-          <w:rFonts w:ascii="Arial" w:hAnsi="Arial" w:cs="Arial"/>
-        </w:rPr>
-        <w:t>istoria como un proceso de transformación progresiva y no súbita.</w:t>
-      </w:r>
-    </w:p>
-    <w:p>
-      <w:pPr>
-        <w:spacing w:after="200"/>
-        <w:rPr>
-          <w:rFonts w:ascii="Arial" w:hAnsi="Arial" w:cs="Arial"/>
-        </w:rPr>
-      </w:pPr>
-      <w:r>
-        <w:rPr>
-          <w:rFonts w:ascii="Arial" w:hAnsi="Arial" w:cs="Arial"/>
-        </w:rPr>
-        <w:lastRenderedPageBreak/>
-        <w:t xml:space="preserve">2. </w:t>
-      </w:r>
-      <w:commentRangeStart w:id="2"/>
-      <w:r>
-        <w:rPr>
-          <w:rFonts w:ascii="Arial" w:hAnsi="Arial" w:cs="Arial"/>
-        </w:rPr>
-        <w:t>Ayudar a los estudiantes</w:t>
-      </w:r>
-      <w:r>
-        <w:rPr>
-          <w:rFonts w:ascii="Arial" w:hAnsi="Arial" w:cs="Arial"/>
-        </w:rPr>
-        <w:t xml:space="preserve"> a plantearse qué repercusión tuvo el feudalismo en la sociedad y valorar las desigualdades generadas por este sistema.</w:t>
-      </w:r>
-    </w:p>
-    <w:p>
-      <w:pPr>
-        <w:spacing w:after="200"/>
-        <w:rPr>
-          <w:rFonts w:ascii="Arial" w:hAnsi="Arial" w:cs="Arial"/>
-        </w:rPr>
-      </w:pPr>
-      <w:r>
-        <w:rPr>
-          <w:rFonts w:ascii="Arial" w:hAnsi="Arial" w:cs="Arial"/>
-        </w:rPr>
-        <w:t>3. Hacer comprender el papel central de la Iglesia y el cristianismo en la sociedad y en el pensamiento medieval.</w:t>
-      </w:r>
-      <w:commentRangeEnd w:id="2"/>
-      <w:r>
-        <w:rPr>
-          <w:rStyle w:val="Refdecomentario"/>
-        </w:rPr>
-        <w:commentReference w:id="2"/>
-      </w:r>
-    </w:p>
-    <w:p>
-      <w:pPr>
         <w:spacing w:after="200"/>
         <w:rPr>
           <w:rFonts w:ascii="Arial" w:hAnsi="Arial" w:cs="Arial"/>
@@ -1582,21 +1265,21 @@
         <w:rPr>
           <w:rFonts w:ascii="Arial" w:hAnsi="Arial" w:cs="Arial"/>
         </w:rPr>
+        <w:t>Analizar cómo era la sociedad altomedieval mediante una serie de recursos que permiten comprender la relación del arte con la religión cristiana.</w:t>
+      </w:r>
+    </w:p>
+    <w:p>
+      <w:pPr>
+        <w:spacing w:after="200"/>
+        <w:rPr>
+          <w:rFonts w:ascii="Arial" w:hAnsi="Arial" w:cs="Arial"/>
+        </w:rPr>
+      </w:pPr>
+      <w:r>
+        <w:rPr>
+          <w:rFonts w:ascii="Arial" w:hAnsi="Arial" w:cs="Arial"/>
+        </w:rPr>
         <w:lastRenderedPageBreak/>
-        <w:t>Analizar cómo era la sociedad altomedieval mediante una serie de recursos que permiten comprender la relación del arte con la religión cristiana.</w:t>
-      </w:r>
-    </w:p>
-    <w:p>
-      <w:pPr>
-        <w:spacing w:after="200"/>
-        <w:rPr>
-          <w:rFonts w:ascii="Arial" w:hAnsi="Arial" w:cs="Arial"/>
-        </w:rPr>
-      </w:pPr>
-      <w:r>
-        <w:rPr>
-          <w:rFonts w:ascii="Arial" w:hAnsi="Arial" w:cs="Arial"/>
-        </w:rPr>
         <w:t>Por último, se facilitan los materiales necesarios para identificar las características generales de la arquitectura, escultura y pintura bizantinas.</w:t>
       </w:r>
     </w:p>
@@ -2114,27 +1797,21 @@
         <w:rPr>
           <w:rFonts w:ascii="Arial" w:hAnsi="Arial" w:cs="Arial"/>
         </w:rPr>
-        <w:t xml:space="preserve">s ampliar su competencia comunicativa y su capacidad para analizar la realidad actual. También se hace énfasis en mejorar la competencia de aprender a aprender a partir de distintas propuestas (comprensión de la pirámide social, reflexión personal sobre los valores de cada época histórica y contraste con los actuales, lectura de un eje cronológico) cuyo fin </w:t>
-      </w:r>
+        <w:t xml:space="preserve">s ampliar su competencia comunicativa y su capacidad para analizar la realidad actual. También se hace énfasis en mejorar la competencia de aprender a aprender a partir de distintas propuestas (comprensión de la pirámide social, reflexión personal sobre los valores de cada época histórica y contraste con los actuales, lectura de un eje cronológico) cuyo fin es aprender a estructurar y organizar la información como base para la adquisición de mayores cuotas de autonomía en el aprendizaje (competencia en autonomía e iniciativa personal). </w:t>
+      </w:r>
+    </w:p>
+    <w:p>
+      <w:pPr>
+        <w:spacing w:after="200"/>
+        <w:rPr>
+          <w:rFonts w:ascii="Arial" w:hAnsi="Arial" w:cs="Arial"/>
+        </w:rPr>
+      </w:pPr>
       <w:r>
         <w:rPr>
           <w:rFonts w:ascii="Arial" w:hAnsi="Arial" w:cs="Arial"/>
         </w:rPr>
         <w:lastRenderedPageBreak/>
-        <w:t xml:space="preserve">es aprender a estructurar y organizar la información como base para la adquisición de mayores cuotas de autonomía en el aprendizaje (competencia en autonomía e iniciativa personal). </w:t>
-      </w:r>
-    </w:p>
-    <w:p>
-      <w:pPr>
-        <w:spacing w:after="200"/>
-        <w:rPr>
-          <w:rFonts w:ascii="Arial" w:hAnsi="Arial" w:cs="Arial"/>
-        </w:rPr>
-      </w:pPr>
-      <w:r>
-        <w:rPr>
-          <w:rFonts w:ascii="Arial" w:hAnsi="Arial" w:cs="Arial"/>
-        </w:rPr>
         <w:t xml:space="preserve">Las actividades y los recursos de este tema se han pensado para ser utilizados en función de los diferentes perfiles de los </w:t>
       </w:r>
       <w:r>
@@ -2190,25 +1867,6 @@
       </w:r>
       <w:r>
         <w:t>Incluir competencias conceptuales del Cuaderno del profesor</w:t>
-      </w:r>
-    </w:p>
-  </w:comment>
-  <w:comment w:id="2" w:author="MCMarquez" w:date="2015-04-13T14:08:00Z" w:initials="M">
-    <w:p>
-      <w:pPr>
-        <w:pStyle w:val="Textocomentario"/>
-      </w:pPr>
-      <w:r>
-        <w:rPr>
-          <w:rStyle w:val="Refdecomentario"/>
-        </w:rPr>
-        <w:annotationRef/>
-      </w:r>
-      <w:r>
-        <w:t>Red</w:t>
-      </w:r>
-      <w:r>
-        <w:t>actarlas para los estudiantes.</w:t>
       </w:r>
     </w:p>
   </w:comment>
@@ -2515,6 +2173,17 @@
       <w:szCs w:val="18"/>
     </w:rPr>
   </w:style>
+  <w:style w:type="paragraph" w:styleId="Prrafodelista">
+    <w:name w:val="List Paragraph"/>
+    <w:basedOn w:val="Normal"/>
+    <w:uiPriority w:val="34"/>
+    <w:qFormat/>
+    <w:rsid w:val="008D54B1"/>
+    <w:pPr>
+      <w:ind w:left="720"/>
+      <w:contextualSpacing/>
+    </w:pPr>
+  </w:style>
 </w:styles>
 </file>
 
@@ -2801,6 +2470,17 @@
       <w:sz w:val="18"/>
       <w:szCs w:val="18"/>
     </w:rPr>
+  </w:style>
+  <w:style w:type="paragraph" w:styleId="Prrafodelista">
+    <w:name w:val="List Paragraph"/>
+    <w:basedOn w:val="Normal"/>
+    <w:uiPriority w:val="34"/>
+    <w:qFormat/>
+    <w:rsid w:val="008D54B1"/>
+    <w:pPr>
+      <w:ind w:left="720"/>
+      <w:contextualSpacing/>
+    </w:pPr>
   </w:style>
 </w:styles>
 </file>

</xml_diff>

<commit_message>
Con ajustes para entrega
Para revisión de esqueleto de Eugenia
</commit_message>
<xml_diff>
--- a/fuentes/contenidos/grado07/guion02/Guiadidactica_CS_07_02_CO.docx
+++ b/fuentes/contenidos/grado07/guion02/Guiadidactica_CS_07_02_CO.docx
@@ -1,6 +1,6 @@
 
 <file path=word/document.xml><?xml version="1.0" encoding="utf-8"?>
-<w:document xmlns:wpc="http://schemas.microsoft.com/office/word/2010/wordprocessingCanvas" xmlns:mo="http://schemas.microsoft.com/office/mac/office/2008/main" xmlns:mc="http://schemas.openxmlformats.org/markup-compatibility/2006" xmlns:mv="urn:schemas-microsoft-com:mac:vml" xmlns:o="urn:schemas-microsoft-com:office:office" xmlns:r="http://schemas.openxmlformats.org/officeDocument/2006/relationships" xmlns:m="http://schemas.openxmlformats.org/officeDocument/2006/math" xmlns:v="urn:schemas-microsoft-com:vml" xmlns:wp14="http://schemas.microsoft.com/office/word/2010/wordprocessingDrawing" xmlns:wp="http://schemas.openxmlformats.org/drawingml/2006/wordprocessingDrawing" xmlns:w10="urn:schemas-microsoft-com:office:word" xmlns:w="http://schemas.openxmlformats.org/wordprocessingml/2006/main" xmlns:w14="http://schemas.microsoft.com/office/word/2010/wordml" xmlns:wpg="http://schemas.microsoft.com/office/word/2010/wordprocessingGroup" xmlns:wpi="http://schemas.microsoft.com/office/word/2010/wordprocessingInk" xmlns:wne="http://schemas.microsoft.com/office/word/2006/wordml" xmlns:wps="http://schemas.microsoft.com/office/word/2010/wordprocessingShape" mc:Ignorable="w14 wp14">
+<w:document xmlns:wpc="http://schemas.microsoft.com/office/word/2010/wordprocessingCanvas" xmlns:mc="http://schemas.openxmlformats.org/markup-compatibility/2006" xmlns:o="urn:schemas-microsoft-com:office:office" xmlns:r="http://schemas.openxmlformats.org/officeDocument/2006/relationships" xmlns:m="http://schemas.openxmlformats.org/officeDocument/2006/math" xmlns:v="urn:schemas-microsoft-com:vml" xmlns:wp14="http://schemas.microsoft.com/office/word/2010/wordprocessingDrawing" xmlns:wp="http://schemas.openxmlformats.org/drawingml/2006/wordprocessingDrawing" xmlns:w10="urn:schemas-microsoft-com:office:word" xmlns:w="http://schemas.openxmlformats.org/wordprocessingml/2006/main" xmlns:w14="http://schemas.microsoft.com/office/word/2010/wordml" xmlns:w15="http://schemas.microsoft.com/office/word/2012/wordml" xmlns:wpg="http://schemas.microsoft.com/office/word/2010/wordprocessingGroup" xmlns:wpi="http://schemas.microsoft.com/office/word/2010/wordprocessingInk" xmlns:wne="http://schemas.microsoft.com/office/word/2006/wordml" xmlns:wps="http://schemas.microsoft.com/office/word/2010/wordprocessingShape" mc:Ignorable="w14 w15 wp14">
   <w:body>
     <w:p>
       <w:pPr>
@@ -15,17 +15,22 @@
         <w:outlineLvl w:val="0"/>
         <w:rPr>
           <w:rFonts w:ascii="Arial" w:hAnsi="Arial" w:cs="Arial"/>
-        </w:rPr>
-      </w:pPr>
-      <w:r>
-        <w:rPr>
-          <w:rFonts w:ascii="Arial" w:hAnsi="Arial" w:cs="Arial"/>
-        </w:rPr>
-        <w:t>Relaciones con la H</w:t>
-      </w:r>
-      <w:r>
-        <w:rPr>
-          <w:rFonts w:ascii="Arial" w:hAnsi="Arial" w:cs="Arial"/>
+          <w:b/>
+        </w:rPr>
+      </w:pPr>
+      <w:r>
+        <w:rPr>
+          <w:rFonts w:ascii="Arial" w:hAnsi="Arial" w:cs="Arial"/>
+          <w:b/>
+        </w:rPr>
+        <w:t>Relaciones con la h</w:t>
+      </w:r>
+      <w:bookmarkStart w:id="0" w:name="_GoBack"/>
+      <w:bookmarkEnd w:id="0"/>
+      <w:r>
+        <w:rPr>
+          <w:rFonts w:ascii="Arial" w:hAnsi="Arial" w:cs="Arial"/>
+          <w:b/>
         </w:rPr>
         <w:t>istoria y las culturas</w:t>
       </w:r>
@@ -44,11 +49,13 @@
         <w:outlineLvl w:val="0"/>
         <w:rPr>
           <w:rFonts w:ascii="Arial" w:hAnsi="Arial" w:cs="Arial"/>
-        </w:rPr>
-      </w:pPr>
-      <w:r>
-        <w:rPr>
-          <w:rFonts w:ascii="Arial" w:hAnsi="Arial" w:cs="Arial"/>
+          <w:b/>
+        </w:rPr>
+      </w:pPr>
+      <w:r>
+        <w:rPr>
+          <w:rFonts w:ascii="Arial" w:hAnsi="Arial" w:cs="Arial"/>
+          <w:b/>
         </w:rPr>
         <w:t>Estándar</w:t>
       </w:r>
@@ -81,21 +88,15 @@
         <w:outlineLvl w:val="0"/>
         <w:rPr>
           <w:rFonts w:ascii="Arial" w:hAnsi="Arial" w:cs="Arial"/>
-        </w:rPr>
-      </w:pPr>
-      <w:commentRangeStart w:id="0"/>
-      <w:r>
-        <w:rPr>
-          <w:rFonts w:ascii="Arial" w:hAnsi="Arial" w:cs="Arial"/>
+          <w:b/>
+        </w:rPr>
+      </w:pPr>
+      <w:r>
+        <w:rPr>
+          <w:rFonts w:ascii="Arial" w:hAnsi="Arial" w:cs="Arial"/>
+          <w:b/>
         </w:rPr>
         <w:t>Competencias</w:t>
-      </w:r>
-      <w:commentRangeEnd w:id="0"/>
-      <w:r>
-        <w:rPr>
-          <w:rStyle w:val="Refdecomentario"/>
-        </w:rPr>
-        <w:commentReference w:id="0"/>
       </w:r>
     </w:p>
     <w:p>
@@ -818,11 +819,13 @@
         <w:outlineLvl w:val="0"/>
         <w:rPr>
           <w:rFonts w:ascii="Arial" w:hAnsi="Arial" w:cs="Arial"/>
-        </w:rPr>
-      </w:pPr>
-      <w:r>
-        <w:rPr>
-          <w:rFonts w:ascii="Arial" w:hAnsi="Arial" w:cs="Arial"/>
+          <w:b/>
+        </w:rPr>
+      </w:pPr>
+      <w:r>
+        <w:rPr>
+          <w:rFonts w:ascii="Arial" w:hAnsi="Arial" w:cs="Arial"/>
+          <w:b/>
         </w:rPr>
         <w:t>Estrategia didáctica</w:t>
       </w:r>
@@ -939,8 +942,6 @@
         </w:rPr>
         <w:t>omprender el papel central de la Iglesia y el cristianismo en la sociedad y en el pensamiento medieval.</w:t>
       </w:r>
-      <w:bookmarkStart w:id="1" w:name="_GoBack"/>
-      <w:bookmarkEnd w:id="1"/>
     </w:p>
     <w:p>
       <w:pPr>
@@ -1852,45 +1853,8 @@
 </w:document>
 </file>
 
-<file path=word/comments.xml><?xml version="1.0" encoding="utf-8"?>
-<w:comments xmlns:wpc="http://schemas.microsoft.com/office/word/2010/wordprocessingCanvas" xmlns:mo="http://schemas.microsoft.com/office/mac/office/2008/main" xmlns:mc="http://schemas.openxmlformats.org/markup-compatibility/2006" xmlns:mv="urn:schemas-microsoft-com:mac:vml" xmlns:o="urn:schemas-microsoft-com:office:office" xmlns:r="http://schemas.openxmlformats.org/officeDocument/2006/relationships" xmlns:m="http://schemas.openxmlformats.org/officeDocument/2006/math" xmlns:v="urn:schemas-microsoft-com:vml" xmlns:wp14="http://schemas.microsoft.com/office/word/2010/wordprocessingDrawing" xmlns:wp="http://schemas.openxmlformats.org/drawingml/2006/wordprocessingDrawing" xmlns:w10="urn:schemas-microsoft-com:office:word" xmlns:w="http://schemas.openxmlformats.org/wordprocessingml/2006/main" xmlns:w14="http://schemas.microsoft.com/office/word/2010/wordml" xmlns:wpg="http://schemas.microsoft.com/office/word/2010/wordprocessingGroup" xmlns:wpi="http://schemas.microsoft.com/office/word/2010/wordprocessingInk" xmlns:wne="http://schemas.microsoft.com/office/word/2006/wordml" xmlns:wps="http://schemas.microsoft.com/office/word/2010/wordprocessingShape" mc:Ignorable="w14 wp14">
-  <w:comment w:id="0" w:author="MCMarquez" w:date="2015-04-13T14:05:00Z" w:initials="M">
-    <w:p>
-      <w:pPr>
-        <w:pStyle w:val="Textocomentario"/>
-      </w:pPr>
-      <w:r>
-        <w:rPr>
-          <w:rStyle w:val="Refdecomentario"/>
-        </w:rPr>
-        <w:annotationRef/>
-      </w:r>
-      <w:r>
-        <w:t>Incluir competencias conceptuales del Cuaderno del profesor</w:t>
-      </w:r>
-    </w:p>
-  </w:comment>
-</w:comments>
-</file>
-
-<file path=word/commentsExtended.xml><?xml version="1.0" encoding="utf-8"?>
-<w15:commentsEx xmlns:wpc="http://schemas.microsoft.com/office/word/2010/wordprocessingCanvas" xmlns:mc="http://schemas.openxmlformats.org/markup-compatibility/2006" xmlns:o="urn:schemas-microsoft-com:office:office" xmlns:r="http://schemas.openxmlformats.org/officeDocument/2006/relationships" xmlns:m="http://schemas.openxmlformats.org/officeDocument/2006/math" xmlns:v="urn:schemas-microsoft-com:vml" xmlns:wp14="http://schemas.microsoft.com/office/word/2010/wordprocessingDrawing" xmlns:wp="http://schemas.openxmlformats.org/drawingml/2006/wordprocessingDrawing" xmlns:w10="urn:schemas-microsoft-com:office:word" xmlns:w="http://schemas.openxmlformats.org/wordprocessingml/2006/main" xmlns:w14="http://schemas.microsoft.com/office/word/2010/wordml" xmlns:w15="http://schemas.microsoft.com/office/word/2012/wordml" xmlns:wpg="http://schemas.microsoft.com/office/word/2010/wordprocessingGroup" xmlns:wpi="http://schemas.microsoft.com/office/word/2010/wordprocessingInk" xmlns:wne="http://schemas.microsoft.com/office/word/2006/wordml" xmlns:wps="http://schemas.microsoft.com/office/word/2010/wordprocessingShape" mc:Ignorable="w14 w15 wp14">
-  <w15:commentEx w15:paraId="75B5E24B" w15:done="0"/>
-  <w15:commentEx w15:paraId="649B2A97" w15:done="0"/>
-  <w15:commentEx w15:paraId="284F8D19" w15:done="0"/>
-</w15:commentsEx>
-</file>
-
-<file path=word/people.xml><?xml version="1.0" encoding="utf-8"?>
-<w15:people xmlns:wpc="http://schemas.microsoft.com/office/word/2010/wordprocessingCanvas" xmlns:mc="http://schemas.openxmlformats.org/markup-compatibility/2006" xmlns:o="urn:schemas-microsoft-com:office:office" xmlns:r="http://schemas.openxmlformats.org/officeDocument/2006/relationships" xmlns:m="http://schemas.openxmlformats.org/officeDocument/2006/math" xmlns:v="urn:schemas-microsoft-com:vml" xmlns:wp14="http://schemas.microsoft.com/office/word/2010/wordprocessingDrawing" xmlns:wp="http://schemas.openxmlformats.org/drawingml/2006/wordprocessingDrawing" xmlns:w10="urn:schemas-microsoft-com:office:word" xmlns:w="http://schemas.openxmlformats.org/wordprocessingml/2006/main" xmlns:w14="http://schemas.microsoft.com/office/word/2010/wordml" xmlns:w15="http://schemas.microsoft.com/office/word/2012/wordml" xmlns:wpg="http://schemas.microsoft.com/office/word/2010/wordprocessingGroup" xmlns:wpi="http://schemas.microsoft.com/office/word/2010/wordprocessingInk" xmlns:wne="http://schemas.microsoft.com/office/word/2006/wordml" xmlns:wps="http://schemas.microsoft.com/office/word/2010/wordprocessingShape" mc:Ignorable="w14 w15 wp14">
-  <w15:person w15:author="MCMarquez">
-    <w15:presenceInfo w15:providerId="None" w15:userId="MCMarquez"/>
-  </w15:person>
-</w15:people>
-</file>
-
 <file path=word/styles.xml><?xml version="1.0" encoding="utf-8"?>
-<w:styles xmlns:mc="http://schemas.openxmlformats.org/markup-compatibility/2006" xmlns:r="http://schemas.openxmlformats.org/officeDocument/2006/relationships" xmlns:w="http://schemas.openxmlformats.org/wordprocessingml/2006/main" xmlns:w14="http://schemas.microsoft.com/office/word/2010/wordml" mc:Ignorable="w14">
+<w:styles xmlns:mc="http://schemas.openxmlformats.org/markup-compatibility/2006" xmlns:r="http://schemas.openxmlformats.org/officeDocument/2006/relationships" xmlns:w="http://schemas.openxmlformats.org/wordprocessingml/2006/main" xmlns:w14="http://schemas.microsoft.com/office/word/2010/wordml" xmlns:w15="http://schemas.microsoft.com/office/word/2012/wordml" mc:Ignorable="w14 w15">
   <w:docDefaults>
     <w:rPrDefault>
       <w:rPr>
@@ -1902,451 +1866,369 @@
     </w:rPrDefault>
     <w:pPrDefault/>
   </w:docDefaults>
-  <w:latentStyles w:defLockedState="0" w:defUIPriority="99" w:defSemiHidden="1" w:defUnhideWhenUsed="1" w:defQFormat="0" w:count="276">
-    <w:lsdException w:name="Normal" w:semiHidden="0" w:uiPriority="0" w:unhideWhenUsed="0" w:qFormat="1"/>
-    <w:lsdException w:name="heading 1" w:semiHidden="0" w:uiPriority="9" w:unhideWhenUsed="0" w:qFormat="1"/>
-    <w:lsdException w:name="heading 2" w:uiPriority="9" w:qFormat="1"/>
-    <w:lsdException w:name="heading 3" w:uiPriority="9" w:qFormat="1"/>
-    <w:lsdException w:name="heading 4" w:uiPriority="9" w:qFormat="1"/>
-    <w:lsdException w:name="heading 5" w:uiPriority="9" w:qFormat="1"/>
-    <w:lsdException w:name="heading 6" w:uiPriority="9" w:qFormat="1"/>
-    <w:lsdException w:name="heading 7" w:uiPriority="9" w:qFormat="1"/>
-    <w:lsdException w:name="heading 8" w:uiPriority="9" w:qFormat="1"/>
-    <w:lsdException w:name="heading 9" w:uiPriority="9" w:qFormat="1"/>
-    <w:lsdException w:name="toc 1" w:uiPriority="39"/>
-    <w:lsdException w:name="toc 2" w:uiPriority="39"/>
-    <w:lsdException w:name="toc 3" w:uiPriority="39"/>
-    <w:lsdException w:name="toc 4" w:uiPriority="39"/>
-    <w:lsdException w:name="toc 5" w:uiPriority="39"/>
-    <w:lsdException w:name="toc 6" w:uiPriority="39"/>
-    <w:lsdException w:name="toc 7" w:uiPriority="39"/>
-    <w:lsdException w:name="toc 8" w:uiPriority="39"/>
-    <w:lsdException w:name="toc 9" w:uiPriority="39"/>
-    <w:lsdException w:name="caption" w:uiPriority="35" w:qFormat="1"/>
-    <w:lsdException w:name="Title" w:semiHidden="0" w:uiPriority="10" w:unhideWhenUsed="0" w:qFormat="1"/>
-    <w:lsdException w:name="Default Paragraph Font" w:uiPriority="1"/>
-    <w:lsdException w:name="Subtitle" w:semiHidden="0" w:uiPriority="11" w:unhideWhenUsed="0" w:qFormat="1"/>
-    <w:lsdException w:name="Strong" w:semiHidden="0" w:uiPriority="22" w:unhideWhenUsed="0" w:qFormat="1"/>
-    <w:lsdException w:name="Emphasis" w:semiHidden="0" w:uiPriority="20" w:unhideWhenUsed="0" w:qFormat="1"/>
-    <w:lsdException w:name="Table Grid" w:semiHidden="0" w:uiPriority="59" w:unhideWhenUsed="0"/>
-    <w:lsdException w:name="Note Level 1" w:semiHidden="0" w:unhideWhenUsed="0"/>
-    <w:lsdException w:name="Note Level 2" w:semiHidden="0" w:unhideWhenUsed="0"/>
-    <w:lsdException w:name="Note Level 3" w:semiHidden="0" w:unhideWhenUsed="0"/>
-    <w:lsdException w:name="Note Level 4" w:semiHidden="0" w:unhideWhenUsed="0"/>
-    <w:lsdException w:name="Note Level 5" w:semiHidden="0" w:unhideWhenUsed="0"/>
-    <w:lsdException w:name="Note Level 6" w:semiHidden="0" w:unhideWhenUsed="0"/>
-    <w:lsdException w:name="Note Level 7" w:semiHidden="0" w:unhideWhenUsed="0"/>
-    <w:lsdException w:name="Note Level 8" w:semiHidden="0" w:unhideWhenUsed="0"/>
-    <w:lsdException w:name="Note Level 9" w:semiHidden="0" w:unhideWhenUsed="0"/>
-    <w:lsdException w:name="Placeholder Text" w:unhideWhenUsed="0"/>
-    <w:lsdException w:name="No Spacing" w:semiHidden="0" w:uiPriority="1" w:unhideWhenUsed="0" w:qFormat="1"/>
-    <w:lsdException w:name="Light Shading" w:semiHidden="0" w:uiPriority="60" w:unhideWhenUsed="0"/>
-    <w:lsdException w:name="Light List" w:semiHidden="0" w:uiPriority="61" w:unhideWhenUsed="0"/>
-    <w:lsdException w:name="Light Grid" w:semiHidden="0" w:uiPriority="62" w:unhideWhenUsed="0"/>
-    <w:lsdException w:name="Medium Shading 1" w:semiHidden="0" w:uiPriority="63" w:unhideWhenUsed="0"/>
-    <w:lsdException w:name="Medium Shading 2" w:semiHidden="0" w:uiPriority="64" w:unhideWhenUsed="0"/>
-    <w:lsdException w:name="Medium List 1" w:semiHidden="0" w:uiPriority="65" w:unhideWhenUsed="0"/>
-    <w:lsdException w:name="Medium List 2" w:semiHidden="0" w:uiPriority="66" w:unhideWhenUsed="0"/>
-    <w:lsdException w:name="Medium Grid 1" w:semiHidden="0" w:uiPriority="67" w:unhideWhenUsed="0"/>
-    <w:lsdException w:name="Medium Grid 2" w:semiHidden="0" w:uiPriority="68" w:unhideWhenUsed="0"/>
-    <w:lsdException w:name="Medium Grid 3" w:semiHidden="0" w:uiPriority="69" w:unhideWhenUsed="0"/>
-    <w:lsdException w:name="Dark List" w:semiHidden="0" w:uiPriority="70" w:unhideWhenUsed="0"/>
-    <w:lsdException w:name="Colorful Shading" w:semiHidden="0" w:uiPriority="71" w:unhideWhenUsed="0"/>
-    <w:lsdException w:name="Colorful List" w:semiHidden="0" w:uiPriority="72" w:unhideWhenUsed="0"/>
-    <w:lsdException w:name="Colorful Grid" w:semiHidden="0" w:uiPriority="73" w:unhideWhenUsed="0"/>
-    <w:lsdException w:name="Light Shading Accent 1" w:semiHidden="0" w:uiPriority="60" w:unhideWhenUsed="0"/>
-    <w:lsdException w:name="Light List Accent 1" w:semiHidden="0" w:uiPriority="61" w:unhideWhenUsed="0"/>
-    <w:lsdException w:name="Light Grid Accent 1" w:semiHidden="0" w:uiPriority="62" w:unhideWhenUsed="0"/>
-    <w:lsdException w:name="Medium Shading 1 Accent 1" w:semiHidden="0" w:uiPriority="63" w:unhideWhenUsed="0"/>
-    <w:lsdException w:name="Medium Shading 2 Accent 1" w:semiHidden="0" w:uiPriority="64" w:unhideWhenUsed="0"/>
-    <w:lsdException w:name="Medium List 1 Accent 1" w:semiHidden="0" w:uiPriority="65" w:unhideWhenUsed="0"/>
-    <w:lsdException w:name="Revision" w:unhideWhenUsed="0"/>
-    <w:lsdException w:name="List Paragraph" w:semiHidden="0" w:uiPriority="34" w:unhideWhenUsed="0" w:qFormat="1"/>
-    <w:lsdException w:name="Quote" w:semiHidden="0" w:uiPriority="29" w:unhideWhenUsed="0" w:qFormat="1"/>
-    <w:lsdException w:name="Intense Quote" w:semiHidden="0" w:uiPriority="30" w:unhideWhenUsed="0" w:qFormat="1"/>
-    <w:lsdException w:name="Medium List 2 Accent 1" w:semiHidden="0" w:uiPriority="66" w:unhideWhenUsed="0"/>
-    <w:lsdException w:name="Medium Grid 1 Accent 1" w:semiHidden="0" w:uiPriority="67" w:unhideWhenUsed="0"/>
-    <w:lsdException w:name="Medium Grid 2 Accent 1" w:semiHidden="0" w:uiPriority="68" w:unhideWhenUsed="0"/>
-    <w:lsdException w:name="Medium Grid 3 Accent 1" w:semiHidden="0" w:uiPriority="69" w:unhideWhenUsed="0"/>
-    <w:lsdException w:name="Dark List Accent 1" w:semiHidden="0" w:uiPriority="70" w:unhideWhenUsed="0"/>
-    <w:lsdException w:name="Colorful Shading Accent 1" w:semiHidden="0" w:uiPriority="71" w:unhideWhenUsed="0"/>
-    <w:lsdException w:name="Colorful List Accent 1" w:semiHidden="0" w:uiPriority="72" w:unhideWhenUsed="0"/>
-    <w:lsdException w:name="Colorful Grid Accent 1" w:semiHidden="0" w:uiPriority="73" w:unhideWhenUsed="0"/>
-    <w:lsdException w:name="Light Shading Accent 2" w:semiHidden="0" w:uiPriority="60" w:unhideWhenUsed="0"/>
-    <w:lsdException w:name="Light List Accent 2" w:semiHidden="0" w:uiPriority="61" w:unhideWhenUsed="0"/>
-    <w:lsdException w:name="Light Grid Accent 2" w:semiHidden="0" w:uiPriority="62" w:unhideWhenUsed="0"/>
-    <w:lsdException w:name="Medium Shading 1 Accent 2" w:semiHidden="0" w:uiPriority="63" w:unhideWhenUsed="0"/>
-    <w:lsdException w:name="Medium Shading 2 Accent 2" w:semiHidden="0" w:uiPriority="64" w:unhideWhenUsed="0"/>
-    <w:lsdException w:name="Medium List 1 Accent 2" w:semiHidden="0" w:uiPriority="65" w:unhideWhenUsed="0"/>
-    <w:lsdException w:name="Medium List 2 Accent 2" w:semiHidden="0" w:uiPriority="66" w:unhideWhenUsed="0"/>
-    <w:lsdException w:name="Medium Grid 1 Accent 2" w:semiHidden="0" w:uiPriority="67" w:unhideWhenUsed="0"/>
-    <w:lsdException w:name="Medium Grid 2 Accent 2" w:semiHidden="0" w:uiPriority="68" w:unhideWhenUsed="0"/>
-    <w:lsdException w:name="Medium Grid 3 Accent 2" w:semiHidden="0" w:uiPriority="69" w:unhideWhenUsed="0"/>
-    <w:lsdException w:name="Dark List Accent 2" w:semiHidden="0" w:uiPriority="70" w:unhideWhenUsed="0"/>
-    <w:lsdException w:name="Colorful Shading Accent 2" w:semiHidden="0" w:uiPriority="71" w:unhideWhenUsed="0"/>
-    <w:lsdException w:name="Colorful List Accent 2" w:semiHidden="0" w:uiPriority="72" w:unhideWhenUsed="0"/>
-    <w:lsdException w:name="Colorful Grid Accent 2" w:semiHidden="0" w:uiPriority="73" w:unhideWhenUsed="0"/>
-    <w:lsdException w:name="Light Shading Accent 3" w:semiHidden="0" w:uiPriority="60" w:unhideWhenUsed="0"/>
-    <w:lsdException w:name="Light List Accent 3" w:semiHidden="0" w:uiPriority="61" w:unhideWhenUsed="0"/>
-    <w:lsdException w:name="Light Grid Accent 3" w:semiHidden="0" w:uiPriority="62" w:unhideWhenUsed="0"/>
-    <w:lsdException w:name="Medium Shading 1 Accent 3" w:semiHidden="0" w:uiPriority="63" w:unhideWhenUsed="0"/>
-    <w:lsdException w:name="Medium Shading 2 Accent 3" w:semiHidden="0" w:uiPriority="64" w:unhideWhenUsed="0"/>
-    <w:lsdException w:name="Medium List 1 Accent 3" w:semiHidden="0" w:uiPriority="65" w:unhideWhenUsed="0"/>
-    <w:lsdException w:name="Medium List 2 Accent 3" w:semiHidden="0" w:uiPriority="66" w:unhideWhenUsed="0"/>
-    <w:lsdException w:name="Medium Grid 1 Accent 3" w:semiHidden="0" w:uiPriority="67" w:unhideWhenUsed="0"/>
-    <w:lsdException w:name="Medium Grid 2 Accent 3" w:semiHidden="0" w:uiPriority="68" w:unhideWhenUsed="0"/>
-    <w:lsdException w:name="Medium Grid 3 Accent 3" w:semiHidden="0" w:uiPriority="69" w:unhideWhenUsed="0"/>
-    <w:lsdException w:name="Dark List Accent 3" w:semiHidden="0" w:uiPriority="70" w:unhideWhenUsed="0"/>
-    <w:lsdException w:name="Colorful Shading Accent 3" w:semiHidden="0" w:uiPriority="71" w:unhideWhenUsed="0"/>
-    <w:lsdException w:name="Colorful List Accent 3" w:semiHidden="0" w:uiPriority="72" w:unhideWhenUsed="0"/>
-    <w:lsdException w:name="Colorful Grid Accent 3" w:semiHidden="0" w:uiPriority="73" w:unhideWhenUsed="0"/>
-    <w:lsdException w:name="Light Shading Accent 4" w:semiHidden="0" w:uiPriority="60" w:unhideWhenUsed="0"/>
-    <w:lsdException w:name="Light List Accent 4" w:semiHidden="0" w:uiPriority="61" w:unhideWhenUsed="0"/>
-    <w:lsdException w:name="Light Grid Accent 4" w:semiHidden="0" w:uiPriority="62" w:unhideWhenUsed="0"/>
-    <w:lsdException w:name="Medium Shading 1 Accent 4" w:semiHidden="0" w:uiPriority="63" w:unhideWhenUsed="0"/>
-    <w:lsdException w:name="Medium Shading 2 Accent 4" w:semiHidden="0" w:uiPriority="64" w:unhideWhenUsed="0"/>
-    <w:lsdException w:name="Medium List 1 Accent 4" w:semiHidden="0" w:uiPriority="65" w:unhideWhenUsed="0"/>
-    <w:lsdException w:name="Medium List 2 Accent 4" w:semiHidden="0" w:uiPriority="66" w:unhideWhenUsed="0"/>
-    <w:lsdException w:name="Medium Grid 1 Accent 4" w:semiHidden="0" w:uiPriority="67" w:unhideWhenUsed="0"/>
-    <w:lsdException w:name="Medium Grid 2 Accent 4" w:semiHidden="0" w:uiPriority="68" w:unhideWhenUsed="0"/>
-    <w:lsdException w:name="Medium Grid 3 Accent 4" w:semiHidden="0" w:uiPriority="69" w:unhideWhenUsed="0"/>
-    <w:lsdException w:name="Dark List Accent 4" w:semiHidden="0" w:uiPriority="70" w:unhideWhenUsed="0"/>
-    <w:lsdException w:name="Colorful Shading Accent 4" w:semiHidden="0" w:uiPriority="71" w:unhideWhenUsed="0"/>
-    <w:lsdException w:name="Colorful List Accent 4" w:semiHidden="0" w:uiPriority="72" w:unhideWhenUsed="0"/>
-    <w:lsdException w:name="Colorful Grid Accent 4" w:semiHidden="0" w:uiPriority="73" w:unhideWhenUsed="0"/>
-    <w:lsdException w:name="Light Shading Accent 5" w:semiHidden="0" w:uiPriority="60" w:unhideWhenUsed="0"/>
-    <w:lsdException w:name="Light List Accent 5" w:semiHidden="0" w:uiPriority="61" w:unhideWhenUsed="0"/>
-    <w:lsdException w:name="Light Grid Accent 5" w:semiHidden="0" w:uiPriority="62" w:unhideWhenUsed="0"/>
-    <w:lsdException w:name="Medium Shading 1 Accent 5" w:semiHidden="0" w:uiPriority="63" w:unhideWhenUsed="0"/>
-    <w:lsdException w:name="Medium Shading 2 Accent 5" w:semiHidden="0" w:uiPriority="64" w:unhideWhenUsed="0"/>
-    <w:lsdException w:name="Medium List 1 Accent 5" w:semiHidden="0" w:uiPriority="65" w:unhideWhenUsed="0"/>
-    <w:lsdException w:name="Medium List 2 Accent 5" w:semiHidden="0" w:uiPriority="66" w:unhideWhenUsed="0"/>
-    <w:lsdException w:name="Medium Grid 1 Accent 5" w:semiHidden="0" w:uiPriority="67" w:unhideWhenUsed="0"/>
-    <w:lsdException w:name="Medium Grid 2 Accent 5" w:semiHidden="0" w:uiPriority="68" w:unhideWhenUsed="0"/>
-    <w:lsdException w:name="Medium Grid 3 Accent 5" w:semiHidden="0" w:uiPriority="69" w:unhideWhenUsed="0"/>
-    <w:lsdException w:name="Dark List Accent 5" w:semiHidden="0" w:uiPriority="70" w:unhideWhenUsed="0"/>
-    <w:lsdException w:name="Colorful Shading Accent 5" w:semiHidden="0" w:uiPriority="71" w:unhideWhenUsed="0"/>
-    <w:lsdException w:name="Colorful List Accent 5" w:semiHidden="0" w:uiPriority="72" w:unhideWhenUsed="0"/>
-    <w:lsdException w:name="Colorful Grid Accent 5" w:semiHidden="0" w:uiPriority="73" w:unhideWhenUsed="0"/>
-    <w:lsdException w:name="Light Shading Accent 6" w:semiHidden="0" w:uiPriority="60" w:unhideWhenUsed="0"/>
-    <w:lsdException w:name="Light List Accent 6" w:semiHidden="0" w:uiPriority="61" w:unhideWhenUsed="0"/>
-    <w:lsdException w:name="Light Grid Accent 6" w:semiHidden="0" w:uiPriority="62" w:unhideWhenUsed="0"/>
-    <w:lsdException w:name="Medium Shading 1 Accent 6" w:semiHidden="0" w:uiPriority="63" w:unhideWhenUsed="0"/>
-    <w:lsdException w:name="Medium Shading 2 Accent 6" w:semiHidden="0" w:uiPriority="64" w:unhideWhenUsed="0"/>
-    <w:lsdException w:name="Medium List 1 Accent 6" w:semiHidden="0" w:uiPriority="65" w:unhideWhenUsed="0"/>
-    <w:lsdException w:name="Medium List 2 Accent 6" w:semiHidden="0" w:uiPriority="66" w:unhideWhenUsed="0"/>
-    <w:lsdException w:name="Medium Grid 1 Accent 6" w:semiHidden="0" w:uiPriority="67" w:unhideWhenUsed="0"/>
-    <w:lsdException w:name="Medium Grid 2 Accent 6" w:semiHidden="0" w:uiPriority="68" w:unhideWhenUsed="0"/>
-    <w:lsdException w:name="Medium Grid 3 Accent 6" w:semiHidden="0" w:uiPriority="69" w:unhideWhenUsed="0"/>
-    <w:lsdException w:name="Dark List Accent 6" w:semiHidden="0" w:uiPriority="70" w:unhideWhenUsed="0"/>
-    <w:lsdException w:name="Colorful Shading Accent 6" w:semiHidden="0" w:uiPriority="71" w:unhideWhenUsed="0"/>
-    <w:lsdException w:name="Colorful List Accent 6" w:semiHidden="0" w:uiPriority="72" w:unhideWhenUsed="0"/>
-    <w:lsdException w:name="Colorful Grid Accent 6" w:semiHidden="0" w:uiPriority="73" w:unhideWhenUsed="0"/>
-    <w:lsdException w:name="Subtle Emphasis" w:semiHidden="0" w:uiPriority="19" w:unhideWhenUsed="0" w:qFormat="1"/>
-    <w:lsdException w:name="Intense Emphasis" w:semiHidden="0" w:uiPriority="21" w:unhideWhenUsed="0" w:qFormat="1"/>
-    <w:lsdException w:name="Subtle Reference" w:semiHidden="0" w:uiPriority="31" w:unhideWhenUsed="0" w:qFormat="1"/>
-    <w:lsdException w:name="Intense Reference" w:semiHidden="0" w:uiPriority="32" w:unhideWhenUsed="0" w:qFormat="1"/>
-    <w:lsdException w:name="Book Title" w:semiHidden="0" w:uiPriority="33" w:unhideWhenUsed="0" w:qFormat="1"/>
-    <w:lsdException w:name="Bibliography" w:uiPriority="37"/>
-    <w:lsdException w:name="TOC Heading" w:uiPriority="39" w:qFormat="1"/>
-  </w:latentStyles>
-  <w:style w:type="paragraph" w:default="1" w:styleId="Normal">
-    <w:name w:val="Normal"/>
-    <w:qFormat/>
-  </w:style>
-  <w:style w:type="character" w:default="1" w:styleId="Fuentedeprrafopredeter">
-    <w:name w:val="Default Paragraph Font"/>
-    <w:uiPriority w:val="1"/>
-    <w:semiHidden/>
-    <w:unhideWhenUsed/>
-  </w:style>
-  <w:style w:type="table" w:default="1" w:styleId="Tablanormal">
-    <w:name w:val="Normal Table"/>
-    <w:uiPriority w:val="99"/>
-    <w:semiHidden/>
-    <w:unhideWhenUsed/>
-    <w:tblPr>
-      <w:tblInd w:w="0" w:type="dxa"/>
-      <w:tblCellMar>
-        <w:top w:w="0" w:type="dxa"/>
-        <w:left w:w="108" w:type="dxa"/>
-        <w:bottom w:w="0" w:type="dxa"/>
-        <w:right w:w="108" w:type="dxa"/>
-      </w:tblCellMar>
-    </w:tblPr>
-  </w:style>
-  <w:style w:type="numbering" w:default="1" w:styleId="Sinlista">
-    <w:name w:val="No List"/>
-    <w:uiPriority w:val="99"/>
-    <w:semiHidden/>
-    <w:unhideWhenUsed/>
-  </w:style>
-  <w:style w:type="character" w:styleId="Refdecomentario">
-    <w:name w:val="annotation reference"/>
-    <w:basedOn w:val="Fuentedeprrafopredeter"/>
-    <w:uiPriority w:val="99"/>
-    <w:semiHidden/>
-    <w:unhideWhenUsed/>
-    <w:rsid w:val="00A10D59"/>
-    <w:rPr>
-      <w:sz w:val="16"/>
-      <w:szCs w:val="16"/>
-    </w:rPr>
-  </w:style>
-  <w:style w:type="paragraph" w:styleId="Textocomentario">
-    <w:name w:val="annotation text"/>
-    <w:basedOn w:val="Normal"/>
-    <w:link w:val="TextocomentarioCar"/>
-    <w:uiPriority w:val="99"/>
-    <w:semiHidden/>
-    <w:unhideWhenUsed/>
-    <w:rsid w:val="00A10D59"/>
-    <w:rPr>
-      <w:sz w:val="20"/>
-      <w:szCs w:val="20"/>
-    </w:rPr>
-  </w:style>
-  <w:style w:type="character" w:customStyle="1" w:styleId="TextocomentarioCar">
-    <w:name w:val="Texto comentario Car"/>
-    <w:basedOn w:val="Fuentedeprrafopredeter"/>
-    <w:link w:val="Textocomentario"/>
-    <w:uiPriority w:val="99"/>
-    <w:semiHidden/>
-    <w:rsid w:val="00A10D59"/>
-    <w:rPr>
-      <w:sz w:val="20"/>
-      <w:szCs w:val="20"/>
-    </w:rPr>
-  </w:style>
-  <w:style w:type="paragraph" w:styleId="Asuntodelcomentario">
-    <w:name w:val="annotation subject"/>
-    <w:basedOn w:val="Textocomentario"/>
-    <w:next w:val="Textocomentario"/>
-    <w:link w:val="AsuntodelcomentarioCar"/>
-    <w:uiPriority w:val="99"/>
-    <w:semiHidden/>
-    <w:unhideWhenUsed/>
-    <w:rsid w:val="00A10D59"/>
-    <w:rPr>
-      <w:b/>
-      <w:bCs/>
-    </w:rPr>
-  </w:style>
-  <w:style w:type="character" w:customStyle="1" w:styleId="AsuntodelcomentarioCar">
-    <w:name w:val="Asunto del comentario Car"/>
-    <w:basedOn w:val="TextocomentarioCar"/>
-    <w:link w:val="Asuntodelcomentario"/>
-    <w:uiPriority w:val="99"/>
-    <w:semiHidden/>
-    <w:rsid w:val="00A10D59"/>
-    <w:rPr>
-      <w:b/>
-      <w:bCs/>
-      <w:sz w:val="20"/>
-      <w:szCs w:val="20"/>
-    </w:rPr>
-  </w:style>
-  <w:style w:type="paragraph" w:styleId="Textodeglobo">
-    <w:name w:val="Balloon Text"/>
-    <w:basedOn w:val="Normal"/>
-    <w:link w:val="TextodegloboCar"/>
-    <w:uiPriority w:val="99"/>
-    <w:semiHidden/>
-    <w:unhideWhenUsed/>
-    <w:rsid w:val="00A10D59"/>
-    <w:rPr>
-      <w:rFonts w:ascii="Segoe UI" w:hAnsi="Segoe UI" w:cs="Segoe UI"/>
-      <w:sz w:val="18"/>
-      <w:szCs w:val="18"/>
-    </w:rPr>
-  </w:style>
-  <w:style w:type="character" w:customStyle="1" w:styleId="TextodegloboCar">
-    <w:name w:val="Texto de globo Car"/>
-    <w:basedOn w:val="Fuentedeprrafopredeter"/>
-    <w:link w:val="Textodeglobo"/>
-    <w:uiPriority w:val="99"/>
-    <w:semiHidden/>
-    <w:rsid w:val="00A10D59"/>
-    <w:rPr>
-      <w:rFonts w:ascii="Segoe UI" w:hAnsi="Segoe UI" w:cs="Segoe UI"/>
-      <w:sz w:val="18"/>
-      <w:szCs w:val="18"/>
-    </w:rPr>
-  </w:style>
-  <w:style w:type="paragraph" w:styleId="Prrafodelista">
-    <w:name w:val="List Paragraph"/>
-    <w:basedOn w:val="Normal"/>
-    <w:uiPriority w:val="34"/>
-    <w:qFormat/>
-    <w:rsid w:val="008D54B1"/>
-    <w:pPr>
-      <w:ind w:left="720"/>
-      <w:contextualSpacing/>
-    </w:pPr>
-  </w:style>
-</w:styles>
-</file>
-
-<file path=word/stylesWithEffects.xml><?xml version="1.0" encoding="utf-8"?>
-<w:styles xmlns:wpc="http://schemas.microsoft.com/office/word/2010/wordprocessingCanvas" xmlns:mo="http://schemas.microsoft.com/office/mac/office/2008/main" xmlns:mc="http://schemas.openxmlformats.org/markup-compatibility/2006" xmlns:mv="urn:schemas-microsoft-com:mac:vml" xmlns:o="urn:schemas-microsoft-com:office:office" xmlns:r="http://schemas.openxmlformats.org/officeDocument/2006/relationships" xmlns:m="http://schemas.openxmlformats.org/officeDocument/2006/math" xmlns:v="urn:schemas-microsoft-com:vml" xmlns:wp14="http://schemas.microsoft.com/office/word/2010/wordprocessingDrawing" xmlns:wp="http://schemas.openxmlformats.org/drawingml/2006/wordprocessingDrawing" xmlns:w10="urn:schemas-microsoft-com:office:word" xmlns:w="http://schemas.openxmlformats.org/wordprocessingml/2006/main" xmlns:w14="http://schemas.microsoft.com/office/word/2010/wordml" xmlns:wpg="http://schemas.microsoft.com/office/word/2010/wordprocessingGroup" xmlns:wpi="http://schemas.microsoft.com/office/word/2010/wordprocessingInk" xmlns:wne="http://schemas.microsoft.com/office/word/2006/wordml" xmlns:wps="http://schemas.microsoft.com/office/word/2010/wordprocessingShape" mc:Ignorable="w14 wp14">
-  <w:docDefaults>
-    <w:rPrDefault>
-      <w:rPr>
-        <w:rFonts w:ascii="Verdana" w:eastAsiaTheme="minorEastAsia" w:hAnsi="Verdana" w:cstheme="minorBidi"/>
-        <w:sz w:val="22"/>
-        <w:szCs w:val="22"/>
-        <w:lang w:val="es-ES_tradnl" w:eastAsia="es-ES" w:bidi="ar-SA"/>
-      </w:rPr>
-    </w:rPrDefault>
-    <w:pPrDefault/>
-  </w:docDefaults>
-  <w:latentStyles w:defLockedState="0" w:defUIPriority="99" w:defSemiHidden="1" w:defUnhideWhenUsed="1" w:defQFormat="0" w:count="276">
-    <w:lsdException w:name="Normal" w:semiHidden="0" w:uiPriority="0" w:unhideWhenUsed="0" w:qFormat="1"/>
-    <w:lsdException w:name="heading 1" w:semiHidden="0" w:uiPriority="9" w:unhideWhenUsed="0" w:qFormat="1"/>
-    <w:lsdException w:name="heading 2" w:uiPriority="9" w:qFormat="1"/>
-    <w:lsdException w:name="heading 3" w:uiPriority="9" w:qFormat="1"/>
-    <w:lsdException w:name="heading 4" w:uiPriority="9" w:qFormat="1"/>
-    <w:lsdException w:name="heading 5" w:uiPriority="9" w:qFormat="1"/>
-    <w:lsdException w:name="heading 6" w:uiPriority="9" w:qFormat="1"/>
-    <w:lsdException w:name="heading 7" w:uiPriority="9" w:qFormat="1"/>
-    <w:lsdException w:name="heading 8" w:uiPriority="9" w:qFormat="1"/>
-    <w:lsdException w:name="heading 9" w:uiPriority="9" w:qFormat="1"/>
-    <w:lsdException w:name="toc 1" w:uiPriority="39"/>
-    <w:lsdException w:name="toc 2" w:uiPriority="39"/>
-    <w:lsdException w:name="toc 3" w:uiPriority="39"/>
-    <w:lsdException w:name="toc 4" w:uiPriority="39"/>
-    <w:lsdException w:name="toc 5" w:uiPriority="39"/>
-    <w:lsdException w:name="toc 6" w:uiPriority="39"/>
-    <w:lsdException w:name="toc 7" w:uiPriority="39"/>
-    <w:lsdException w:name="toc 8" w:uiPriority="39"/>
-    <w:lsdException w:name="toc 9" w:uiPriority="39"/>
-    <w:lsdException w:name="caption" w:uiPriority="35" w:qFormat="1"/>
-    <w:lsdException w:name="Title" w:semiHidden="0" w:uiPriority="10" w:unhideWhenUsed="0" w:qFormat="1"/>
-    <w:lsdException w:name="Default Paragraph Font" w:uiPriority="1"/>
-    <w:lsdException w:name="Subtitle" w:semiHidden="0" w:uiPriority="11" w:unhideWhenUsed="0" w:qFormat="1"/>
-    <w:lsdException w:name="Strong" w:semiHidden="0" w:uiPriority="22" w:unhideWhenUsed="0" w:qFormat="1"/>
-    <w:lsdException w:name="Emphasis" w:semiHidden="0" w:uiPriority="20" w:unhideWhenUsed="0" w:qFormat="1"/>
-    <w:lsdException w:name="Table Grid" w:semiHidden="0" w:uiPriority="59" w:unhideWhenUsed="0"/>
-    <w:lsdException w:name="Note Level 1" w:semiHidden="0" w:unhideWhenUsed="0"/>
-    <w:lsdException w:name="Note Level 2" w:semiHidden="0" w:unhideWhenUsed="0"/>
-    <w:lsdException w:name="Note Level 3" w:semiHidden="0" w:unhideWhenUsed="0"/>
-    <w:lsdException w:name="Note Level 4" w:semiHidden="0" w:unhideWhenUsed="0"/>
-    <w:lsdException w:name="Note Level 5" w:semiHidden="0" w:unhideWhenUsed="0"/>
-    <w:lsdException w:name="Note Level 6" w:semiHidden="0" w:unhideWhenUsed="0"/>
-    <w:lsdException w:name="Note Level 7" w:semiHidden="0" w:unhideWhenUsed="0"/>
-    <w:lsdException w:name="Note Level 8" w:semiHidden="0" w:unhideWhenUsed="0"/>
-    <w:lsdException w:name="Note Level 9" w:semiHidden="0" w:unhideWhenUsed="0"/>
-    <w:lsdException w:name="Placeholder Text" w:unhideWhenUsed="0"/>
-    <w:lsdException w:name="No Spacing" w:semiHidden="0" w:uiPriority="1" w:unhideWhenUsed="0" w:qFormat="1"/>
-    <w:lsdException w:name="Light Shading" w:semiHidden="0" w:uiPriority="60" w:unhideWhenUsed="0"/>
-    <w:lsdException w:name="Light List" w:semiHidden="0" w:uiPriority="61" w:unhideWhenUsed="0"/>
-    <w:lsdException w:name="Light Grid" w:semiHidden="0" w:uiPriority="62" w:unhideWhenUsed="0"/>
-    <w:lsdException w:name="Medium Shading 1" w:semiHidden="0" w:uiPriority="63" w:unhideWhenUsed="0"/>
-    <w:lsdException w:name="Medium Shading 2" w:semiHidden="0" w:uiPriority="64" w:unhideWhenUsed="0"/>
-    <w:lsdException w:name="Medium List 1" w:semiHidden="0" w:uiPriority="65" w:unhideWhenUsed="0"/>
-    <w:lsdException w:name="Medium List 2" w:semiHidden="0" w:uiPriority="66" w:unhideWhenUsed="0"/>
-    <w:lsdException w:name="Medium Grid 1" w:semiHidden="0" w:uiPriority="67" w:unhideWhenUsed="0"/>
-    <w:lsdException w:name="Medium Grid 2" w:semiHidden="0" w:uiPriority="68" w:unhideWhenUsed="0"/>
-    <w:lsdException w:name="Medium Grid 3" w:semiHidden="0" w:uiPriority="69" w:unhideWhenUsed="0"/>
-    <w:lsdException w:name="Dark List" w:semiHidden="0" w:uiPriority="70" w:unhideWhenUsed="0"/>
-    <w:lsdException w:name="Colorful Shading" w:semiHidden="0" w:uiPriority="71" w:unhideWhenUsed="0"/>
-    <w:lsdException w:name="Colorful List" w:semiHidden="0" w:uiPriority="72" w:unhideWhenUsed="0"/>
-    <w:lsdException w:name="Colorful Grid" w:semiHidden="0" w:uiPriority="73" w:unhideWhenUsed="0"/>
-    <w:lsdException w:name="Light Shading Accent 1" w:semiHidden="0" w:uiPriority="60" w:unhideWhenUsed="0"/>
-    <w:lsdException w:name="Light List Accent 1" w:semiHidden="0" w:uiPriority="61" w:unhideWhenUsed="0"/>
-    <w:lsdException w:name="Light Grid Accent 1" w:semiHidden="0" w:uiPriority="62" w:unhideWhenUsed="0"/>
-    <w:lsdException w:name="Medium Shading 1 Accent 1" w:semiHidden="0" w:uiPriority="63" w:unhideWhenUsed="0"/>
-    <w:lsdException w:name="Medium Shading 2 Accent 1" w:semiHidden="0" w:uiPriority="64" w:unhideWhenUsed="0"/>
-    <w:lsdException w:name="Medium List 1 Accent 1" w:semiHidden="0" w:uiPriority="65" w:unhideWhenUsed="0"/>
-    <w:lsdException w:name="Revision" w:unhideWhenUsed="0"/>
-    <w:lsdException w:name="List Paragraph" w:semiHidden="0" w:uiPriority="34" w:unhideWhenUsed="0" w:qFormat="1"/>
-    <w:lsdException w:name="Quote" w:semiHidden="0" w:uiPriority="29" w:unhideWhenUsed="0" w:qFormat="1"/>
-    <w:lsdException w:name="Intense Quote" w:semiHidden="0" w:uiPriority="30" w:unhideWhenUsed="0" w:qFormat="1"/>
-    <w:lsdException w:name="Medium List 2 Accent 1" w:semiHidden="0" w:uiPriority="66" w:unhideWhenUsed="0"/>
-    <w:lsdException w:name="Medium Grid 1 Accent 1" w:semiHidden="0" w:uiPriority="67" w:unhideWhenUsed="0"/>
-    <w:lsdException w:name="Medium Grid 2 Accent 1" w:semiHidden="0" w:uiPriority="68" w:unhideWhenUsed="0"/>
-    <w:lsdException w:name="Medium Grid 3 Accent 1" w:semiHidden="0" w:uiPriority="69" w:unhideWhenUsed="0"/>
-    <w:lsdException w:name="Dark List Accent 1" w:semiHidden="0" w:uiPriority="70" w:unhideWhenUsed="0"/>
-    <w:lsdException w:name="Colorful Shading Accent 1" w:semiHidden="0" w:uiPriority="71" w:unhideWhenUsed="0"/>
-    <w:lsdException w:name="Colorful List Accent 1" w:semiHidden="0" w:uiPriority="72" w:unhideWhenUsed="0"/>
-    <w:lsdException w:name="Colorful Grid Accent 1" w:semiHidden="0" w:uiPriority="73" w:unhideWhenUsed="0"/>
-    <w:lsdException w:name="Light Shading Accent 2" w:semiHidden="0" w:uiPriority="60" w:unhideWhenUsed="0"/>
-    <w:lsdException w:name="Light List Accent 2" w:semiHidden="0" w:uiPriority="61" w:unhideWhenUsed="0"/>
-    <w:lsdException w:name="Light Grid Accent 2" w:semiHidden="0" w:uiPriority="62" w:unhideWhenUsed="0"/>
-    <w:lsdException w:name="Medium Shading 1 Accent 2" w:semiHidden="0" w:uiPriority="63" w:unhideWhenUsed="0"/>
-    <w:lsdException w:name="Medium Shading 2 Accent 2" w:semiHidden="0" w:uiPriority="64" w:unhideWhenUsed="0"/>
-    <w:lsdException w:name="Medium List 1 Accent 2" w:semiHidden="0" w:uiPriority="65" w:unhideWhenUsed="0"/>
-    <w:lsdException w:name="Medium List 2 Accent 2" w:semiHidden="0" w:uiPriority="66" w:unhideWhenUsed="0"/>
-    <w:lsdException w:name="Medium Grid 1 Accent 2" w:semiHidden="0" w:uiPriority="67" w:unhideWhenUsed="0"/>
-    <w:lsdException w:name="Medium Grid 2 Accent 2" w:semiHidden="0" w:uiPriority="68" w:unhideWhenUsed="0"/>
-    <w:lsdException w:name="Medium Grid 3 Accent 2" w:semiHidden="0" w:uiPriority="69" w:unhideWhenUsed="0"/>
-    <w:lsdException w:name="Dark List Accent 2" w:semiHidden="0" w:uiPriority="70" w:unhideWhenUsed="0"/>
-    <w:lsdException w:name="Colorful Shading Accent 2" w:semiHidden="0" w:uiPriority="71" w:unhideWhenUsed="0"/>
-    <w:lsdException w:name="Colorful List Accent 2" w:semiHidden="0" w:uiPriority="72" w:unhideWhenUsed="0"/>
-    <w:lsdException w:name="Colorful Grid Accent 2" w:semiHidden="0" w:uiPriority="73" w:unhideWhenUsed="0"/>
-    <w:lsdException w:name="Light Shading Accent 3" w:semiHidden="0" w:uiPriority="60" w:unhideWhenUsed="0"/>
-    <w:lsdException w:name="Light List Accent 3" w:semiHidden="0" w:uiPriority="61" w:unhideWhenUsed="0"/>
-    <w:lsdException w:name="Light Grid Accent 3" w:semiHidden="0" w:uiPriority="62" w:unhideWhenUsed="0"/>
-    <w:lsdException w:name="Medium Shading 1 Accent 3" w:semiHidden="0" w:uiPriority="63" w:unhideWhenUsed="0"/>
-    <w:lsdException w:name="Medium Shading 2 Accent 3" w:semiHidden="0" w:uiPriority="64" w:unhideWhenUsed="0"/>
-    <w:lsdException w:name="Medium List 1 Accent 3" w:semiHidden="0" w:uiPriority="65" w:unhideWhenUsed="0"/>
-    <w:lsdException w:name="Medium List 2 Accent 3" w:semiHidden="0" w:uiPriority="66" w:unhideWhenUsed="0"/>
-    <w:lsdException w:name="Medium Grid 1 Accent 3" w:semiHidden="0" w:uiPriority="67" w:unhideWhenUsed="0"/>
-    <w:lsdException w:name="Medium Grid 2 Accent 3" w:semiHidden="0" w:uiPriority="68" w:unhideWhenUsed="0"/>
-    <w:lsdException w:name="Medium Grid 3 Accent 3" w:semiHidden="0" w:uiPriority="69" w:unhideWhenUsed="0"/>
-    <w:lsdException w:name="Dark List Accent 3" w:semiHidden="0" w:uiPriority="70" w:unhideWhenUsed="0"/>
-    <w:lsdException w:name="Colorful Shading Accent 3" w:semiHidden="0" w:uiPriority="71" w:unhideWhenUsed="0"/>
-    <w:lsdException w:name="Colorful List Accent 3" w:semiHidden="0" w:uiPriority="72" w:unhideWhenUsed="0"/>
-    <w:lsdException w:name="Colorful Grid Accent 3" w:semiHidden="0" w:uiPriority="73" w:unhideWhenUsed="0"/>
-    <w:lsdException w:name="Light Shading Accent 4" w:semiHidden="0" w:uiPriority="60" w:unhideWhenUsed="0"/>
-    <w:lsdException w:name="Light List Accent 4" w:semiHidden="0" w:uiPriority="61" w:unhideWhenUsed="0"/>
-    <w:lsdException w:name="Light Grid Accent 4" w:semiHidden="0" w:uiPriority="62" w:unhideWhenUsed="0"/>
-    <w:lsdException w:name="Medium Shading 1 Accent 4" w:semiHidden="0" w:uiPriority="63" w:unhideWhenUsed="0"/>
-    <w:lsdException w:name="Medium Shading 2 Accent 4" w:semiHidden="0" w:uiPriority="64" w:unhideWhenUsed="0"/>
-    <w:lsdException w:name="Medium List 1 Accent 4" w:semiHidden="0" w:uiPriority="65" w:unhideWhenUsed="0"/>
-    <w:lsdException w:name="Medium List 2 Accent 4" w:semiHidden="0" w:uiPriority="66" w:unhideWhenUsed="0"/>
-    <w:lsdException w:name="Medium Grid 1 Accent 4" w:semiHidden="0" w:uiPriority="67" w:unhideWhenUsed="0"/>
-    <w:lsdException w:name="Medium Grid 2 Accent 4" w:semiHidden="0" w:uiPriority="68" w:unhideWhenUsed="0"/>
-    <w:lsdException w:name="Medium Grid 3 Accent 4" w:semiHidden="0" w:uiPriority="69" w:unhideWhenUsed="0"/>
-    <w:lsdException w:name="Dark List Accent 4" w:semiHidden="0" w:uiPriority="70" w:unhideWhenUsed="0"/>
-    <w:lsdException w:name="Colorful Shading Accent 4" w:semiHidden="0" w:uiPriority="71" w:unhideWhenUsed="0"/>
-    <w:lsdException w:name="Colorful List Accent 4" w:semiHidden="0" w:uiPriority="72" w:unhideWhenUsed="0"/>
-    <w:lsdException w:name="Colorful Grid Accent 4" w:semiHidden="0" w:uiPriority="73" w:unhideWhenUsed="0"/>
-    <w:lsdException w:name="Light Shading Accent 5" w:semiHidden="0" w:uiPriority="60" w:unhideWhenUsed="0"/>
-    <w:lsdException w:name="Light List Accent 5" w:semiHidden="0" w:uiPriority="61" w:unhideWhenUsed="0"/>
-    <w:lsdException w:name="Light Grid Accent 5" w:semiHidden="0" w:uiPriority="62" w:unhideWhenUsed="0"/>
-    <w:lsdException w:name="Medium Shading 1 Accent 5" w:semiHidden="0" w:uiPriority="63" w:unhideWhenUsed="0"/>
-    <w:lsdException w:name="Medium Shading 2 Accent 5" w:semiHidden="0" w:uiPriority="64" w:unhideWhenUsed="0"/>
-    <w:lsdException w:name="Medium List 1 Accent 5" w:semiHidden="0" w:uiPriority="65" w:unhideWhenUsed="0"/>
-    <w:lsdException w:name="Medium List 2 Accent 5" w:semiHidden="0" w:uiPriority="66" w:unhideWhenUsed="0"/>
-    <w:lsdException w:name="Medium Grid 1 Accent 5" w:semiHidden="0" w:uiPriority="67" w:unhideWhenUsed="0"/>
-    <w:lsdException w:name="Medium Grid 2 Accent 5" w:semiHidden="0" w:uiPriority="68" w:unhideWhenUsed="0"/>
-    <w:lsdException w:name="Medium Grid 3 Accent 5" w:semiHidden="0" w:uiPriority="69" w:unhideWhenUsed="0"/>
-    <w:lsdException w:name="Dark List Accent 5" w:semiHidden="0" w:uiPriority="70" w:unhideWhenUsed="0"/>
-    <w:lsdException w:name="Colorful Shading Accent 5" w:semiHidden="0" w:uiPriority="71" w:unhideWhenUsed="0"/>
-    <w:lsdException w:name="Colorful List Accent 5" w:semiHidden="0" w:uiPriority="72" w:unhideWhenUsed="0"/>
-    <w:lsdException w:name="Colorful Grid Accent 5" w:semiHidden="0" w:uiPriority="73" w:unhideWhenUsed="0"/>
-    <w:lsdException w:name="Light Shading Accent 6" w:semiHidden="0" w:uiPriority="60" w:unhideWhenUsed="0"/>
-    <w:lsdException w:name="Light List Accent 6" w:semiHidden="0" w:uiPriority="61" w:unhideWhenUsed="0"/>
-    <w:lsdException w:name="Light Grid Accent 6" w:semiHidden="0" w:uiPriority="62" w:unhideWhenUsed="0"/>
-    <w:lsdException w:name="Medium Shading 1 Accent 6" w:semiHidden="0" w:uiPriority="63" w:unhideWhenUsed="0"/>
-    <w:lsdException w:name="Medium Shading 2 Accent 6" w:semiHidden="0" w:uiPriority="64" w:unhideWhenUsed="0"/>
-    <w:lsdException w:name="Medium List 1 Accent 6" w:semiHidden="0" w:uiPriority="65" w:unhideWhenUsed="0"/>
-    <w:lsdException w:name="Medium List 2 Accent 6" w:semiHidden="0" w:uiPriority="66" w:unhideWhenUsed="0"/>
-    <w:lsdException w:name="Medium Grid 1 Accent 6" w:semiHidden="0" w:uiPriority="67" w:unhideWhenUsed="0"/>
-    <w:lsdException w:name="Medium Grid 2 Accent 6" w:semiHidden="0" w:uiPriority="68" w:unhideWhenUsed="0"/>
-    <w:lsdException w:name="Medium Grid 3 Accent 6" w:semiHidden="0" w:uiPriority="69" w:unhideWhenUsed="0"/>
-    <w:lsdException w:name="Dark List Accent 6" w:semiHidden="0" w:uiPriority="70" w:unhideWhenUsed="0"/>
-    <w:lsdException w:name="Colorful Shading Accent 6" w:semiHidden="0" w:uiPriority="71" w:unhideWhenUsed="0"/>
-    <w:lsdException w:name="Colorful List Accent 6" w:semiHidden="0" w:uiPriority="72" w:unhideWhenUsed="0"/>
-    <w:lsdException w:name="Colorful Grid Accent 6" w:semiHidden="0" w:uiPriority="73" w:unhideWhenUsed="0"/>
-    <w:lsdException w:name="Subtle Emphasis" w:semiHidden="0" w:uiPriority="19" w:unhideWhenUsed="0" w:qFormat="1"/>
-    <w:lsdException w:name="Intense Emphasis" w:semiHidden="0" w:uiPriority="21" w:unhideWhenUsed="0" w:qFormat="1"/>
-    <w:lsdException w:name="Subtle Reference" w:semiHidden="0" w:uiPriority="31" w:unhideWhenUsed="0" w:qFormat="1"/>
-    <w:lsdException w:name="Intense Reference" w:semiHidden="0" w:uiPriority="32" w:unhideWhenUsed="0" w:qFormat="1"/>
-    <w:lsdException w:name="Book Title" w:semiHidden="0" w:uiPriority="33" w:unhideWhenUsed="0" w:qFormat="1"/>
-    <w:lsdException w:name="Bibliography" w:uiPriority="37"/>
-    <w:lsdException w:name="TOC Heading" w:uiPriority="39" w:qFormat="1"/>
+  <w:latentStyles w:defLockedState="0" w:defUIPriority="99" w:defSemiHidden="0" w:defUnhideWhenUsed="0" w:defQFormat="0" w:count="371">
+    <w:lsdException w:name="Normal" w:uiPriority="0" w:qFormat="1"/>
+    <w:lsdException w:name="heading 1" w:uiPriority="9" w:qFormat="1"/>
+    <w:lsdException w:name="heading 2" w:semiHidden="1" w:uiPriority="9" w:unhideWhenUsed="1" w:qFormat="1"/>
+    <w:lsdException w:name="heading 3" w:semiHidden="1" w:uiPriority="9" w:unhideWhenUsed="1" w:qFormat="1"/>
+    <w:lsdException w:name="heading 4" w:semiHidden="1" w:uiPriority="9" w:unhideWhenUsed="1" w:qFormat="1"/>
+    <w:lsdException w:name="heading 5" w:semiHidden="1" w:uiPriority="9" w:unhideWhenUsed="1" w:qFormat="1"/>
+    <w:lsdException w:name="heading 6" w:semiHidden="1" w:uiPriority="9" w:unhideWhenUsed="1" w:qFormat="1"/>
+    <w:lsdException w:name="heading 7" w:semiHidden="1" w:uiPriority="9" w:unhideWhenUsed="1" w:qFormat="1"/>
+    <w:lsdException w:name="heading 8" w:semiHidden="1" w:uiPriority="9" w:unhideWhenUsed="1" w:qFormat="1"/>
+    <w:lsdException w:name="heading 9" w:semiHidden="1" w:uiPriority="9" w:unhideWhenUsed="1" w:qFormat="1"/>
+    <w:lsdException w:name="index 1" w:semiHidden="1" w:unhideWhenUsed="1"/>
+    <w:lsdException w:name="index 2" w:semiHidden="1" w:unhideWhenUsed="1"/>
+    <w:lsdException w:name="index 3" w:semiHidden="1" w:unhideWhenUsed="1"/>
+    <w:lsdException w:name="index 4" w:semiHidden="1" w:unhideWhenUsed="1"/>
+    <w:lsdException w:name="index 5" w:semiHidden="1" w:unhideWhenUsed="1"/>
+    <w:lsdException w:name="index 6" w:semiHidden="1" w:unhideWhenUsed="1"/>
+    <w:lsdException w:name="index 7" w:semiHidden="1" w:unhideWhenUsed="1"/>
+    <w:lsdException w:name="index 8" w:semiHidden="1" w:unhideWhenUsed="1"/>
+    <w:lsdException w:name="index 9" w:semiHidden="1" w:unhideWhenUsed="1"/>
+    <w:lsdException w:name="toc 1" w:semiHidden="1" w:uiPriority="39" w:unhideWhenUsed="1"/>
+    <w:lsdException w:name="toc 2" w:semiHidden="1" w:uiPriority="39" w:unhideWhenUsed="1"/>
+    <w:lsdException w:name="toc 3" w:semiHidden="1" w:uiPriority="39" w:unhideWhenUsed="1"/>
+    <w:lsdException w:name="toc 4" w:semiHidden="1" w:uiPriority="39" w:unhideWhenUsed="1"/>
+    <w:lsdException w:name="toc 5" w:semiHidden="1" w:uiPriority="39" w:unhideWhenUsed="1"/>
+    <w:lsdException w:name="toc 6" w:semiHidden="1" w:uiPriority="39" w:unhideWhenUsed="1"/>
+    <w:lsdException w:name="toc 7" w:semiHidden="1" w:uiPriority="39" w:unhideWhenUsed="1"/>
+    <w:lsdException w:name="toc 8" w:semiHidden="1" w:uiPriority="39" w:unhideWhenUsed="1"/>
+    <w:lsdException w:name="toc 9" w:semiHidden="1" w:uiPriority="39" w:unhideWhenUsed="1"/>
+    <w:lsdException w:name="Normal Indent" w:semiHidden="1" w:unhideWhenUsed="1"/>
+    <w:lsdException w:name="footnote text" w:semiHidden="1" w:unhideWhenUsed="1"/>
+    <w:lsdException w:name="annotation text" w:semiHidden="1" w:unhideWhenUsed="1"/>
+    <w:lsdException w:name="header" w:semiHidden="1" w:unhideWhenUsed="1"/>
+    <w:lsdException w:name="footer" w:semiHidden="1" w:unhideWhenUsed="1"/>
+    <w:lsdException w:name="index heading" w:semiHidden="1" w:unhideWhenUsed="1"/>
+    <w:lsdException w:name="caption" w:semiHidden="1" w:uiPriority="35" w:unhideWhenUsed="1" w:qFormat="1"/>
+    <w:lsdException w:name="table of figures" w:semiHidden="1" w:unhideWhenUsed="1"/>
+    <w:lsdException w:name="envelope address" w:semiHidden="1" w:unhideWhenUsed="1"/>
+    <w:lsdException w:name="envelope return" w:semiHidden="1" w:unhideWhenUsed="1"/>
+    <w:lsdException w:name="footnote reference" w:semiHidden="1" w:unhideWhenUsed="1"/>
+    <w:lsdException w:name="annotation reference" w:semiHidden="1" w:unhideWhenUsed="1"/>
+    <w:lsdException w:name="line number" w:semiHidden="1" w:unhideWhenUsed="1"/>
+    <w:lsdException w:name="page number" w:semiHidden="1" w:unhideWhenUsed="1"/>
+    <w:lsdException w:name="endnote reference" w:semiHidden="1" w:unhideWhenUsed="1"/>
+    <w:lsdException w:name="endnote text" w:semiHidden="1" w:unhideWhenUsed="1"/>
+    <w:lsdException w:name="table of authorities" w:semiHidden="1" w:unhideWhenUsed="1"/>
+    <w:lsdException w:name="macro" w:semiHidden="1" w:unhideWhenUsed="1"/>
+    <w:lsdException w:name="toa heading" w:semiHidden="1" w:unhideWhenUsed="1"/>
+    <w:lsdException w:name="List" w:semiHidden="1" w:unhideWhenUsed="1"/>
+    <w:lsdException w:name="List Bullet" w:semiHidden="1" w:unhideWhenUsed="1"/>
+    <w:lsdException w:name="List Number" w:semiHidden="1" w:unhideWhenUsed="1"/>
+    <w:lsdException w:name="List 2" w:semiHidden="1" w:unhideWhenUsed="1"/>
+    <w:lsdException w:name="List 3" w:semiHidden="1" w:unhideWhenUsed="1"/>
+    <w:lsdException w:name="List 4" w:semiHidden="1" w:unhideWhenUsed="1"/>
+    <w:lsdException w:name="List 5" w:semiHidden="1" w:unhideWhenUsed="1"/>
+    <w:lsdException w:name="List Bullet 2" w:semiHidden="1" w:unhideWhenUsed="1"/>
+    <w:lsdException w:name="List Bullet 3" w:semiHidden="1" w:unhideWhenUsed="1"/>
+    <w:lsdException w:name="List Bullet 4" w:semiHidden="1" w:unhideWhenUsed="1"/>
+    <w:lsdException w:name="List Bullet 5" w:semiHidden="1" w:unhideWhenUsed="1"/>
+    <w:lsdException w:name="List Number 2" w:semiHidden="1" w:unhideWhenUsed="1"/>
+    <w:lsdException w:name="List Number 3" w:semiHidden="1" w:unhideWhenUsed="1"/>
+    <w:lsdException w:name="List Number 4" w:semiHidden="1" w:unhideWhenUsed="1"/>
+    <w:lsdException w:name="List Number 5" w:semiHidden="1" w:unhideWhenUsed="1"/>
+    <w:lsdException w:name="Title" w:uiPriority="10" w:qFormat="1"/>
+    <w:lsdException w:name="Closing" w:semiHidden="1" w:unhideWhenUsed="1"/>
+    <w:lsdException w:name="Signature" w:semiHidden="1" w:unhideWhenUsed="1"/>
+    <w:lsdException w:name="Default Paragraph Font" w:semiHidden="1" w:uiPriority="1" w:unhideWhenUsed="1"/>
+    <w:lsdException w:name="Body Text" w:semiHidden="1" w:unhideWhenUsed="1"/>
+    <w:lsdException w:name="Body Text Indent" w:semiHidden="1" w:unhideWhenUsed="1"/>
+    <w:lsdException w:name="List Continue" w:semiHidden="1" w:unhideWhenUsed="1"/>
+    <w:lsdException w:name="List Continue 2" w:semiHidden="1" w:unhideWhenUsed="1"/>
+    <w:lsdException w:name="List Continue 3" w:semiHidden="1" w:unhideWhenUsed="1"/>
+    <w:lsdException w:name="List Continue 4" w:semiHidden="1" w:unhideWhenUsed="1"/>
+    <w:lsdException w:name="List Continue 5" w:semiHidden="1" w:unhideWhenUsed="1"/>
+    <w:lsdException w:name="Message Header" w:semiHidden="1" w:unhideWhenUsed="1"/>
+    <w:lsdException w:name="Subtitle" w:uiPriority="11" w:qFormat="1"/>
+    <w:lsdException w:name="Salutation" w:semiHidden="1" w:unhideWhenUsed="1"/>
+    <w:lsdException w:name="Date" w:semiHidden="1" w:unhideWhenUsed="1"/>
+    <w:lsdException w:name="Body Text First Indent" w:semiHidden="1" w:unhideWhenUsed="1"/>
+    <w:lsdException w:name="Body Text First Indent 2" w:semiHidden="1" w:unhideWhenUsed="1"/>
+    <w:lsdException w:name="Note Heading" w:semiHidden="1" w:unhideWhenUsed="1"/>
+    <w:lsdException w:name="Body Text 2" w:semiHidden="1" w:unhideWhenUsed="1"/>
+    <w:lsdException w:name="Body Text 3" w:semiHidden="1" w:unhideWhenUsed="1"/>
+    <w:lsdException w:name="Body Text Indent 2" w:semiHidden="1" w:unhideWhenUsed="1"/>
+    <w:lsdException w:name="Body Text Indent 3" w:semiHidden="1" w:unhideWhenUsed="1"/>
+    <w:lsdException w:name="Block Text" w:semiHidden="1" w:unhideWhenUsed="1"/>
+    <w:lsdException w:name="Hyperlink" w:semiHidden="1" w:unhideWhenUsed="1"/>
+    <w:lsdException w:name="FollowedHyperlink" w:semiHidden="1" w:unhideWhenUsed="1"/>
+    <w:lsdException w:name="Strong" w:uiPriority="22" w:qFormat="1"/>
+    <w:lsdException w:name="Emphasis" w:uiPriority="20" w:qFormat="1"/>
+    <w:lsdException w:name="Document Map" w:semiHidden="1" w:unhideWhenUsed="1"/>
+    <w:lsdException w:name="Plain Text" w:semiHidden="1" w:unhideWhenUsed="1"/>
+    <w:lsdException w:name="E-mail Signature" w:semiHidden="1" w:unhideWhenUsed="1"/>
+    <w:lsdException w:name="HTML Top of Form" w:semiHidden="1" w:unhideWhenUsed="1"/>
+    <w:lsdException w:name="HTML Bottom of Form" w:semiHidden="1" w:unhideWhenUsed="1"/>
+    <w:lsdException w:name="Normal (Web)" w:semiHidden="1" w:unhideWhenUsed="1"/>
+    <w:lsdException w:name="HTML Acronym" w:semiHidden="1" w:unhideWhenUsed="1"/>
+    <w:lsdException w:name="HTML Address" w:semiHidden="1" w:unhideWhenUsed="1"/>
+    <w:lsdException w:name="HTML Cite" w:semiHidden="1" w:unhideWhenUsed="1"/>
+    <w:lsdException w:name="HTML Code" w:semiHidden="1" w:unhideWhenUsed="1"/>
+    <w:lsdException w:name="HTML Definition" w:semiHidden="1" w:unhideWhenUsed="1"/>
+    <w:lsdException w:name="HTML Keyboard" w:semiHidden="1" w:unhideWhenUsed="1"/>
+    <w:lsdException w:name="HTML Preformatted" w:semiHidden="1" w:unhideWhenUsed="1"/>
+    <w:lsdException w:name="HTML Sample" w:semiHidden="1" w:unhideWhenUsed="1"/>
+    <w:lsdException w:name="HTML Typewriter" w:semiHidden="1" w:unhideWhenUsed="1"/>
+    <w:lsdException w:name="HTML Variable" w:semiHidden="1" w:unhideWhenUsed="1"/>
+    <w:lsdException w:name="Normal Table" w:semiHidden="1" w:unhideWhenUsed="1"/>
+    <w:lsdException w:name="annotation subject" w:semiHidden="1" w:unhideWhenUsed="1"/>
+    <w:lsdException w:name="No List" w:semiHidden="1" w:unhideWhenUsed="1"/>
+    <w:lsdException w:name="Outline List 1" w:semiHidden="1" w:unhideWhenUsed="1"/>
+    <w:lsdException w:name="Outline List 2" w:semiHidden="1" w:unhideWhenUsed="1"/>
+    <w:lsdException w:name="Outline List 3" w:semiHidden="1" w:unhideWhenUsed="1"/>
+    <w:lsdException w:name="Table Simple 1" w:semiHidden="1" w:unhideWhenUsed="1"/>
+    <w:lsdException w:name="Table Simple 2" w:semiHidden="1" w:unhideWhenUsed="1"/>
+    <w:lsdException w:name="Table Simple 3" w:semiHidden="1" w:unhideWhenUsed="1"/>
+    <w:lsdException w:name="Table Classic 1" w:semiHidden="1" w:unhideWhenUsed="1"/>
+    <w:lsdException w:name="Table Classic 2" w:semiHidden="1" w:unhideWhenUsed="1"/>
+    <w:lsdException w:name="Table Classic 3" w:semiHidden="1" w:unhideWhenUsed="1"/>
+    <w:lsdException w:name="Table Classic 4" w:semiHidden="1" w:unhideWhenUsed="1"/>
+    <w:lsdException w:name="Table Colorful 1" w:semiHidden="1" w:unhideWhenUsed="1"/>
+    <w:lsdException w:name="Table Colorful 2" w:semiHidden="1" w:unhideWhenUsed="1"/>
+    <w:lsdException w:name="Table Colorful 3" w:semiHidden="1" w:unhideWhenUsed="1"/>
+    <w:lsdException w:name="Table Columns 1" w:semiHidden="1" w:unhideWhenUsed="1"/>
+    <w:lsdException w:name="Table Columns 2" w:semiHidden="1" w:unhideWhenUsed="1"/>
+    <w:lsdException w:name="Table Columns 3" w:semiHidden="1" w:unhideWhenUsed="1"/>
+    <w:lsdException w:name="Table Columns 4" w:semiHidden="1" w:unhideWhenUsed="1"/>
+    <w:lsdException w:name="Table Columns 5" w:semiHidden="1" w:unhideWhenUsed="1"/>
+    <w:lsdException w:name="Table Grid 1" w:semiHidden="1" w:unhideWhenUsed="1"/>
+    <w:lsdException w:name="Table Grid 2" w:semiHidden="1" w:unhideWhenUsed="1"/>
+    <w:lsdException w:name="Table Grid 3" w:semiHidden="1" w:unhideWhenUsed="1"/>
+    <w:lsdException w:name="Table Grid 4" w:semiHidden="1" w:unhideWhenUsed="1"/>
+    <w:lsdException w:name="Table Grid 5" w:semiHidden="1" w:unhideWhenUsed="1"/>
+    <w:lsdException w:name="Table Grid 6" w:semiHidden="1" w:unhideWhenUsed="1"/>
+    <w:lsdException w:name="Table Grid 7" w:semiHidden="1" w:unhideWhenUsed="1"/>
+    <w:lsdException w:name="Table Grid 8" w:semiHidden="1" w:unhideWhenUsed="1"/>
+    <w:lsdException w:name="Table List 1" w:semiHidden="1" w:unhideWhenUsed="1"/>
+    <w:lsdException w:name="Table List 2" w:semiHidden="1" w:unhideWhenUsed="1"/>
+    <w:lsdException w:name="Table List 3" w:semiHidden="1" w:unhideWhenUsed="1"/>
+    <w:lsdException w:name="Table List 4" w:semiHidden="1" w:unhideWhenUsed="1"/>
+    <w:lsdException w:name="Table List 5" w:semiHidden="1" w:unhideWhenUsed="1"/>
+    <w:lsdException w:name="Table List 6" w:semiHidden="1" w:unhideWhenUsed="1"/>
+    <w:lsdException w:name="Table List 7" w:semiHidden="1" w:unhideWhenUsed="1"/>
+    <w:lsdException w:name="Table List 8" w:semiHidden="1" w:unhideWhenUsed="1"/>
+    <w:lsdException w:name="Table 3D effects 1" w:semiHidden="1" w:unhideWhenUsed="1"/>
+    <w:lsdException w:name="Table 3D effects 2" w:semiHidden="1" w:unhideWhenUsed="1"/>
+    <w:lsdException w:name="Table 3D effects 3" w:semiHidden="1" w:unhideWhenUsed="1"/>
+    <w:lsdException w:name="Table Contemporary" w:semiHidden="1" w:unhideWhenUsed="1"/>
+    <w:lsdException w:name="Table Elegant" w:semiHidden="1" w:unhideWhenUsed="1"/>
+    <w:lsdException w:name="Table Professional" w:semiHidden="1" w:unhideWhenUsed="1"/>
+    <w:lsdException w:name="Table Subtle 1" w:semiHidden="1" w:unhideWhenUsed="1"/>
+    <w:lsdException w:name="Table Subtle 2" w:semiHidden="1" w:unhideWhenUsed="1"/>
+    <w:lsdException w:name="Table Web 1" w:semiHidden="1" w:unhideWhenUsed="1"/>
+    <w:lsdException w:name="Table Web 2" w:semiHidden="1" w:unhideWhenUsed="1"/>
+    <w:lsdException w:name="Table Web 3" w:semiHidden="1" w:unhideWhenUsed="1"/>
+    <w:lsdException w:name="Balloon Text" w:semiHidden="1" w:unhideWhenUsed="1"/>
+    <w:lsdException w:name="Table Grid" w:uiPriority="59"/>
+    <w:lsdException w:name="Table Theme" w:semiHidden="1" w:unhideWhenUsed="1"/>
+    <w:lsdException w:name="Placeholder Text" w:semiHidden="1"/>
+    <w:lsdException w:name="No Spacing" w:uiPriority="1" w:qFormat="1"/>
+    <w:lsdException w:name="Light Shading" w:uiPriority="60"/>
+    <w:lsdException w:name="Light List" w:uiPriority="61"/>
+    <w:lsdException w:name="Light Grid" w:uiPriority="62"/>
+    <w:lsdException w:name="Medium Shading 1" w:uiPriority="63"/>
+    <w:lsdException w:name="Medium Shading 2" w:uiPriority="64"/>
+    <w:lsdException w:name="Medium List 1" w:uiPriority="65"/>
+    <w:lsdException w:name="Medium List 2" w:uiPriority="66"/>
+    <w:lsdException w:name="Medium Grid 1" w:uiPriority="67"/>
+    <w:lsdException w:name="Medium Grid 2" w:uiPriority="68"/>
+    <w:lsdException w:name="Medium Grid 3" w:uiPriority="69"/>
+    <w:lsdException w:name="Dark List" w:uiPriority="70"/>
+    <w:lsdException w:name="Colorful Shading" w:uiPriority="71"/>
+    <w:lsdException w:name="Colorful List" w:uiPriority="72"/>
+    <w:lsdException w:name="Colorful Grid" w:uiPriority="73"/>
+    <w:lsdException w:name="Light Shading Accent 1" w:uiPriority="60"/>
+    <w:lsdException w:name="Light List Accent 1" w:uiPriority="61"/>
+    <w:lsdException w:name="Light Grid Accent 1" w:uiPriority="62"/>
+    <w:lsdException w:name="Medium Shading 1 Accent 1" w:uiPriority="63"/>
+    <w:lsdException w:name="Medium Shading 2 Accent 1" w:uiPriority="64"/>
+    <w:lsdException w:name="Medium List 1 Accent 1" w:uiPriority="65"/>
+    <w:lsdException w:name="Revision" w:semiHidden="1"/>
+    <w:lsdException w:name="List Paragraph" w:uiPriority="34" w:qFormat="1"/>
+    <w:lsdException w:name="Quote" w:uiPriority="29" w:qFormat="1"/>
+    <w:lsdException w:name="Intense Quote" w:uiPriority="30" w:qFormat="1"/>
+    <w:lsdException w:name="Medium List 2 Accent 1" w:uiPriority="66"/>
+    <w:lsdException w:name="Medium Grid 1 Accent 1" w:uiPriority="67"/>
+    <w:lsdException w:name="Medium Grid 2 Accent 1" w:uiPriority="68"/>
+    <w:lsdException w:name="Medium Grid 3 Accent 1" w:uiPriority="69"/>
+    <w:lsdException w:name="Dark List Accent 1" w:uiPriority="70"/>
+    <w:lsdException w:name="Colorful Shading Accent 1" w:uiPriority="71"/>
+    <w:lsdException w:name="Colorful List Accent 1" w:uiPriority="72"/>
+    <w:lsdException w:name="Colorful Grid Accent 1" w:uiPriority="73"/>
+    <w:lsdException w:name="Light Shading Accent 2" w:uiPriority="60"/>
+    <w:lsdException w:name="Light List Accent 2" w:uiPriority="61"/>
+    <w:lsdException w:name="Light Grid Accent 2" w:uiPriority="62"/>
+    <w:lsdException w:name="Medium Shading 1 Accent 2" w:uiPriority="63"/>
+    <w:lsdException w:name="Medium Shading 2 Accent 2" w:uiPriority="64"/>
+    <w:lsdException w:name="Medium List 1 Accent 2" w:uiPriority="65"/>
+    <w:lsdException w:name="Medium List 2 Accent 2" w:uiPriority="66"/>
+    <w:lsdException w:name="Medium Grid 1 Accent 2" w:uiPriority="67"/>
+    <w:lsdException w:name="Medium Grid 2 Accent 2" w:uiPriority="68"/>
+    <w:lsdException w:name="Medium Grid 3 Accent 2" w:uiPriority="69"/>
+    <w:lsdException w:name="Dark List Accent 2" w:uiPriority="70"/>
+    <w:lsdException w:name="Colorful Shading Accent 2" w:uiPriority="71"/>
+    <w:lsdException w:name="Colorful List Accent 2" w:uiPriority="72"/>
+    <w:lsdException w:name="Colorful Grid Accent 2" w:uiPriority="73"/>
+    <w:lsdException w:name="Light Shading Accent 3" w:uiPriority="60"/>
+    <w:lsdException w:name="Light List Accent 3" w:uiPriority="61"/>
+    <w:lsdException w:name="Light Grid Accent 3" w:uiPriority="62"/>
+    <w:lsdException w:name="Medium Shading 1 Accent 3" w:uiPriority="63"/>
+    <w:lsdException w:name="Medium Shading 2 Accent 3" w:uiPriority="64"/>
+    <w:lsdException w:name="Medium List 1 Accent 3" w:uiPriority="65"/>
+    <w:lsdException w:name="Medium List 2 Accent 3" w:uiPriority="66"/>
+    <w:lsdException w:name="Medium Grid 1 Accent 3" w:uiPriority="67"/>
+    <w:lsdException w:name="Medium Grid 2 Accent 3" w:uiPriority="68"/>
+    <w:lsdException w:name="Medium Grid 3 Accent 3" w:uiPriority="69"/>
+    <w:lsdException w:name="Dark List Accent 3" w:uiPriority="70"/>
+    <w:lsdException w:name="Colorful Shading Accent 3" w:uiPriority="71"/>
+    <w:lsdException w:name="Colorful List Accent 3" w:uiPriority="72"/>
+    <w:lsdException w:name="Colorful Grid Accent 3" w:uiPriority="73"/>
+    <w:lsdException w:name="Light Shading Accent 4" w:uiPriority="60"/>
+    <w:lsdException w:name="Light List Accent 4" w:uiPriority="61"/>
+    <w:lsdException w:name="Light Grid Accent 4" w:uiPriority="62"/>
+    <w:lsdException w:name="Medium Shading 1 Accent 4" w:uiPriority="63"/>
+    <w:lsdException w:name="Medium Shading 2 Accent 4" w:uiPriority="64"/>
+    <w:lsdException w:name="Medium List 1 Accent 4" w:uiPriority="65"/>
+    <w:lsdException w:name="Medium List 2 Accent 4" w:uiPriority="66"/>
+    <w:lsdException w:name="Medium Grid 1 Accent 4" w:uiPriority="67"/>
+    <w:lsdException w:name="Medium Grid 2 Accent 4" w:uiPriority="68"/>
+    <w:lsdException w:name="Medium Grid 3 Accent 4" w:uiPriority="69"/>
+    <w:lsdException w:name="Dark List Accent 4" w:uiPriority="70"/>
+    <w:lsdException w:name="Colorful Shading Accent 4" w:uiPriority="71"/>
+    <w:lsdException w:name="Colorful List Accent 4" w:uiPriority="72"/>
+    <w:lsdException w:name="Colorful Grid Accent 4" w:uiPriority="73"/>
+    <w:lsdException w:name="Light Shading Accent 5" w:uiPriority="60"/>
+    <w:lsdException w:name="Light List Accent 5" w:uiPriority="61"/>
+    <w:lsdException w:name="Light Grid Accent 5" w:uiPriority="62"/>
+    <w:lsdException w:name="Medium Shading 1 Accent 5" w:uiPriority="63"/>
+    <w:lsdException w:name="Medium Shading 2 Accent 5" w:uiPriority="64"/>
+    <w:lsdException w:name="Medium List 1 Accent 5" w:uiPriority="65"/>
+    <w:lsdException w:name="Medium List 2 Accent 5" w:uiPriority="66"/>
+    <w:lsdException w:name="Medium Grid 1 Accent 5" w:uiPriority="67"/>
+    <w:lsdException w:name="Medium Grid 2 Accent 5" w:uiPriority="68"/>
+    <w:lsdException w:name="Medium Grid 3 Accent 5" w:uiPriority="69"/>
+    <w:lsdException w:name="Dark List Accent 5" w:uiPriority="70"/>
+    <w:lsdException w:name="Colorful Shading Accent 5" w:uiPriority="71"/>
+    <w:lsdException w:name="Colorful List Accent 5" w:uiPriority="72"/>
+    <w:lsdException w:name="Colorful Grid Accent 5" w:uiPriority="73"/>
+    <w:lsdException w:name="Light Shading Accent 6" w:uiPriority="60"/>
+    <w:lsdException w:name="Light List Accent 6" w:uiPriority="61"/>
+    <w:lsdException w:name="Light Grid Accent 6" w:uiPriority="62"/>
+    <w:lsdException w:name="Medium Shading 1 Accent 6" w:uiPriority="63"/>
+    <w:lsdException w:name="Medium Shading 2 Accent 6" w:uiPriority="64"/>
+    <w:lsdException w:name="Medium List 1 Accent 6" w:uiPriority="65"/>
+    <w:lsdException w:name="Medium List 2 Accent 6" w:uiPriority="66"/>
+    <w:lsdException w:name="Medium Grid 1 Accent 6" w:uiPriority="67"/>
+    <w:lsdException w:name="Medium Grid 2 Accent 6" w:uiPriority="68"/>
+    <w:lsdException w:name="Medium Grid 3 Accent 6" w:uiPriority="69"/>
+    <w:lsdException w:name="Dark List Accent 6" w:uiPriority="70"/>
+    <w:lsdException w:name="Colorful Shading Accent 6" w:uiPriority="71"/>
+    <w:lsdException w:name="Colorful List Accent 6" w:uiPriority="72"/>
+    <w:lsdException w:name="Colorful Grid Accent 6" w:uiPriority="73"/>
+    <w:lsdException w:name="Subtle Emphasis" w:uiPriority="19" w:qFormat="1"/>
+    <w:lsdException w:name="Intense Emphasis" w:uiPriority="21" w:qFormat="1"/>
+    <w:lsdException w:name="Subtle Reference" w:uiPriority="31" w:qFormat="1"/>
+    <w:lsdException w:name="Intense Reference" w:uiPriority="32" w:qFormat="1"/>
+    <w:lsdException w:name="Book Title" w:uiPriority="33" w:qFormat="1"/>
+    <w:lsdException w:name="Bibliography" w:semiHidden="1" w:uiPriority="37" w:unhideWhenUsed="1"/>
+    <w:lsdException w:name="TOC Heading" w:semiHidden="1" w:uiPriority="39" w:unhideWhenUsed="1" w:qFormat="1"/>
+    <w:lsdException w:name="Grid Table 4" w:uiPriority="49"/>
+    <w:lsdException w:name="Grid Table 5 Dark" w:uiPriority="50"/>
+    <w:lsdException w:name="Grid Table 6 Colorful" w:uiPriority="51"/>
+    <w:lsdException w:name="Grid Table 7 Colorful" w:uiPriority="52"/>
+    <w:lsdException w:name="Grid Table 1 Light Accent 1" w:uiPriority="46"/>
+    <w:lsdException w:name="Grid Table 2 Accent 1" w:uiPriority="47"/>
+    <w:lsdException w:name="Grid Table 3 Accent 1" w:uiPriority="48"/>
+    <w:lsdException w:name="Grid Table 4 Accent 1" w:uiPriority="49"/>
+    <w:lsdException w:name="Grid Table 5 Dark Accent 1" w:uiPriority="50"/>
+    <w:lsdException w:name="Grid Table 6 Colorful Accent 1" w:uiPriority="51"/>
+    <w:lsdException w:name="Grid Table 7 Colorful Accent 1" w:uiPriority="52"/>
+    <w:lsdException w:name="Grid Table 1 Light Accent 2" w:uiPriority="46"/>
+    <w:lsdException w:name="Grid Table 2 Accent 2" w:uiPriority="47"/>
+    <w:lsdException w:name="Grid Table 3 Accent 2" w:uiPriority="48"/>
+    <w:lsdException w:name="Grid Table 4 Accent 2" w:uiPriority="49"/>
+    <w:lsdException w:name="Grid Table 5 Dark Accent 2" w:uiPriority="50"/>
+    <w:lsdException w:name="Grid Table 6 Colorful Accent 2" w:uiPriority="51"/>
+    <w:lsdException w:name="Grid Table 7 Colorful Accent 2" w:uiPriority="52"/>
+    <w:lsdException w:name="Grid Table 1 Light Accent 3" w:uiPriority="46"/>
+    <w:lsdException w:name="Grid Table 2 Accent 3" w:uiPriority="47"/>
+    <w:lsdException w:name="Grid Table 3 Accent 3" w:uiPriority="48"/>
+    <w:lsdException w:name="Grid Table 4 Accent 3" w:uiPriority="49"/>
+    <w:lsdException w:name="Grid Table 5 Dark Accent 3" w:uiPriority="50"/>
+    <w:lsdException w:name="Grid Table 6 Colorful Accent 3" w:uiPriority="51"/>
+    <w:lsdException w:name="Grid Table 7 Colorful Accent 3" w:uiPriority="52"/>
+    <w:lsdException w:name="Grid Table 1 Light Accent 4" w:uiPriority="46"/>
+    <w:lsdException w:name="Grid Table 2 Accent 4" w:uiPriority="47"/>
+    <w:lsdException w:name="Grid Table 3 Accent 4" w:uiPriority="48"/>
+    <w:lsdException w:name="Grid Table 4 Accent 4" w:uiPriority="49"/>
+    <w:lsdException w:name="Grid Table 5 Dark Accent 4" w:uiPriority="50"/>
+    <w:lsdException w:name="Grid Table 6 Colorful Accent 4" w:uiPriority="51"/>
+    <w:lsdException w:name="Grid Table 7 Colorful Accent 4" w:uiPriority="52"/>
+    <w:lsdException w:name="Grid Table 1 Light Accent 5" w:uiPriority="46"/>
+    <w:lsdException w:name="Grid Table 2 Accent 5" w:uiPriority="47"/>
+    <w:lsdException w:name="Grid Table 3 Accent 5" w:uiPriority="48"/>
+    <w:lsdException w:name="Grid Table 4 Accent 5" w:uiPriority="49"/>
+    <w:lsdException w:name="Grid Table 5 Dark Accent 5" w:uiPriority="50"/>
+    <w:lsdException w:name="Grid Table 6 Colorful Accent 5" w:uiPriority="51"/>
+    <w:lsdException w:name="Grid Table 7 Colorful Accent 5" w:uiPriority="52"/>
+    <w:lsdException w:name="Grid Table 1 Light Accent 6" w:uiPriority="46"/>
+    <w:lsdException w:name="Grid Table 2 Accent 6" w:uiPriority="47"/>
+    <w:lsdException w:name="Grid Table 3 Accent 6" w:uiPriority="48"/>
+    <w:lsdException w:name="Grid Table 4 Accent 6" w:uiPriority="49"/>
+    <w:lsdException w:name="Grid Table 5 Dark Accent 6" w:uiPriority="50"/>
+    <w:lsdException w:name="Grid Table 6 Colorful Accent 6" w:uiPriority="51"/>
+    <w:lsdException w:name="Grid Table 7 Colorful Accent 6" w:uiPriority="52"/>
+    <w:lsdException w:name="List Table 1 Light" w:uiPriority="46"/>
+    <w:lsdException w:name="List Table 2" w:uiPriority="47"/>
+    <w:lsdException w:name="List Table 3" w:uiPriority="48"/>
+    <w:lsdException w:name="List Table 4" w:uiPriority="49"/>
+    <w:lsdException w:name="List Table 5 Dark" w:uiPriority="50"/>
+    <w:lsdException w:name="List Table 6 Colorful" w:uiPriority="51"/>
+    <w:lsdException w:name="List Table 7 Colorful" w:uiPriority="52"/>
+    <w:lsdException w:name="List Table 1 Light Accent 1" w:uiPriority="46"/>
+    <w:lsdException w:name="List Table 2 Accent 1" w:uiPriority="47"/>
+    <w:lsdException w:name="List Table 3 Accent 1" w:uiPriority="48"/>
+    <w:lsdException w:name="List Table 4 Accent 1" w:uiPriority="49"/>
+    <w:lsdException w:name="List Table 5 Dark Accent 1" w:uiPriority="50"/>
+    <w:lsdException w:name="List Table 6 Colorful Accent 1" w:uiPriority="51"/>
+    <w:lsdException w:name="List Table 7 Colorful Accent 1" w:uiPriority="52"/>
+    <w:lsdException w:name="List Table 1 Light Accent 2" w:uiPriority="46"/>
+    <w:lsdException w:name="List Table 2 Accent 2" w:uiPriority="47"/>
+    <w:lsdException w:name="List Table 3 Accent 2" w:uiPriority="48"/>
+    <w:lsdException w:name="List Table 4 Accent 2" w:uiPriority="49"/>
+    <w:lsdException w:name="List Table 5 Dark Accent 2" w:uiPriority="50"/>
+    <w:lsdException w:name="List Table 6 Colorful Accent 2" w:uiPriority="51"/>
+    <w:lsdException w:name="List Table 7 Colorful Accent 2" w:uiPriority="52"/>
+    <w:lsdException w:name="List Table 1 Light Accent 3" w:uiPriority="46"/>
+    <w:lsdException w:name="List Table 2 Accent 3" w:uiPriority="47"/>
+    <w:lsdException w:name="List Table 3 Accent 3" w:uiPriority="48"/>
+    <w:lsdException w:name="List Table 4 Accent 3" w:uiPriority="49"/>
+    <w:lsdException w:name="List Table 5 Dark Accent 3" w:uiPriority="50"/>
+    <w:lsdException w:name="List Table 6 Colorful Accent 3" w:uiPriority="51"/>
+    <w:lsdException w:name="List Table 7 Colorful Accent 3" w:uiPriority="52"/>
+    <w:lsdException w:name="List Table 1 Light Accent 4" w:uiPriority="46"/>
+    <w:lsdException w:name="List Table 2 Accent 4" w:uiPriority="47"/>
+    <w:lsdException w:name="List Table 3 Accent 4" w:uiPriority="48"/>
+    <w:lsdException w:name="List Table 4 Accent 4" w:uiPriority="49"/>
+    <w:lsdException w:name="List Table 5 Dark Accent 4" w:uiPriority="50"/>
+    <w:lsdException w:name="List Table 6 Colorful Accent 4" w:uiPriority="51"/>
+    <w:lsdException w:name="List Table 7 Colorful Accent 4" w:uiPriority="52"/>
+    <w:lsdException w:name="List Table 1 Light Accent 5" w:uiPriority="46"/>
+    <w:lsdException w:name="List Table 2 Accent 5" w:uiPriority="47"/>
+    <w:lsdException w:name="List Table 3 Accent 5" w:uiPriority="48"/>
+    <w:lsdException w:name="List Table 4 Accent 5" w:uiPriority="49"/>
+    <w:lsdException w:name="List Table 5 Dark Accent 5" w:uiPriority="50"/>
+    <w:lsdException w:name="List Table 6 Colorful Accent 5" w:uiPriority="51"/>
+    <w:lsdException w:name="List Table 7 Colorful Accent 5" w:uiPriority="52"/>
+    <w:lsdException w:name="List Table 1 Light Accent 6" w:uiPriority="46"/>
+    <w:lsdException w:name="List Table 2 Accent 6" w:uiPriority="47"/>
+    <w:lsdException w:name="List Table 3 Accent 6" w:uiPriority="48"/>
+    <w:lsdException w:name="List Table 4 Accent 6" w:uiPriority="49"/>
+    <w:lsdException w:name="List Table 5 Dark Accent 6" w:uiPriority="50"/>
+    <w:lsdException w:name="List Table 6 Colorful Accent 6" w:uiPriority="51"/>
+    <w:lsdException w:name="List Table 7 Colorful Accent 6" w:uiPriority="52"/>
   </w:latentStyles>
   <w:style w:type="paragraph" w:default="1" w:styleId="Normal">
     <w:name w:val="Normal"/>

</xml_diff>